<commit_message>
Aca va mi .docx
</commit_message>
<xml_diff>
--- a/Codigo Carlos/SatisfaccionDeRestricciones/Reporte.docx
+++ b/Codigo Carlos/SatisfaccionDeRestricciones/Reporte.docx
@@ -26,11 +26,7 @@
       </w:pPr>
       <w:r>
         <w:rPr/>
-        <w:t xml:space="preserve">Planteamos un schedule imaginario del proceso de fabricación de un equipo formado por 3 piezas, las cuales deben pasar por una serie de operaciones para finalmente acoplarlas. </w:t>
-      </w:r>
-      <w:r>
-        <w:rPr/>
-        <w:t>Se cuenta con  máquinas como ser: 1 torno, 1 equipo para pintar, 1 pulidora, 1 horno y 1 área de ensamblaje.</w:t>
+        <w:t>Planteamos un schedule imaginario del proceso de fabricación de un equipo formado por 3 piezas, las cuales deben pasar por una serie de operaciones para finalmente acoplarlas. Se cuenta con  máquinas como ser: 1 torno, 1 equipo para pintar, 1 pulidora, 1 horno y 1 área de ensamblaje.</w:t>
       </w:r>
     </w:p>
     <w:p>
@@ -56,16 +52,17 @@
         </w:tblBorders>
         <w:tblCellMar>
           <w:top w:w="55" w:type="dxa"/>
-          <w:left w:w="54" w:type="dxa"/>
+          <w:left w:w="53" w:type="dxa"/>
           <w:bottom w:w="55" w:type="dxa"/>
           <w:right w:w="55" w:type="dxa"/>
         </w:tblCellMar>
+        <w:tblLook w:noVBand="0" w:val="0000" w:noHBand="0" w:lastColumn="0" w:firstColumn="0" w:lastRow="0" w:firstRow="0"/>
       </w:tblPr>
       <w:tblGrid>
         <w:gridCol w:w="1183"/>
         <w:gridCol w:w="2100"/>
         <w:gridCol w:w="2834"/>
-        <w:gridCol w:w="2666"/>
+        <w:gridCol w:w="2665"/>
       </w:tblGrid>
       <w:tr>
         <w:trPr/>
@@ -140,7 +137,7 @@
         </w:tc>
         <w:tc>
           <w:tcPr>
-            <w:tcW w:w="2666" w:type="dxa"/>
+            <w:tcW w:w="2665" w:type="dxa"/>
             <w:tcBorders>
               <w:top w:val="single" w:sz="2" w:space="0" w:color="000000"/>
               <w:left w:val="single" w:sz="2" w:space="0" w:color="000000"/>
@@ -170,6 +167,7 @@
           <w:tcPr>
             <w:tcW w:w="1183" w:type="dxa"/>
             <w:tcBorders>
+              <w:top w:val="single" w:sz="2" w:space="0" w:color="000000"/>
               <w:left w:val="single" w:sz="2" w:space="0" w:color="000000"/>
               <w:bottom w:val="single" w:sz="2" w:space="0" w:color="000000"/>
               <w:insideH w:val="single" w:sz="2" w:space="0" w:color="000000"/>
@@ -191,6 +189,7 @@
           <w:tcPr>
             <w:tcW w:w="2100" w:type="dxa"/>
             <w:tcBorders>
+              <w:top w:val="single" w:sz="2" w:space="0" w:color="000000"/>
               <w:left w:val="single" w:sz="2" w:space="0" w:color="000000"/>
               <w:bottom w:val="single" w:sz="2" w:space="0" w:color="000000"/>
               <w:insideH w:val="single" w:sz="2" w:space="0" w:color="000000"/>
@@ -212,6 +211,7 @@
           <w:tcPr>
             <w:tcW w:w="2834" w:type="dxa"/>
             <w:tcBorders>
+              <w:top w:val="single" w:sz="2" w:space="0" w:color="000000"/>
               <w:left w:val="single" w:sz="2" w:space="0" w:color="000000"/>
               <w:bottom w:val="single" w:sz="2" w:space="0" w:color="000000"/>
               <w:insideH w:val="single" w:sz="2" w:space="0" w:color="000000"/>
@@ -231,8 +231,9 @@
         </w:tc>
         <w:tc>
           <w:tcPr>
-            <w:tcW w:w="2666" w:type="dxa"/>
-            <w:tcBorders>
+            <w:tcW w:w="2665" w:type="dxa"/>
+            <w:tcBorders>
+              <w:top w:val="single" w:sz="2" w:space="0" w:color="000000"/>
               <w:left w:val="single" w:sz="2" w:space="0" w:color="000000"/>
               <w:bottom w:val="single" w:sz="2" w:space="0" w:color="000000"/>
               <w:right w:val="single" w:sz="2" w:space="0" w:color="000000"/>
@@ -259,6 +260,7 @@
           <w:tcPr>
             <w:tcW w:w="1183" w:type="dxa"/>
             <w:tcBorders>
+              <w:top w:val="single" w:sz="2" w:space="0" w:color="000000"/>
               <w:left w:val="single" w:sz="2" w:space="0" w:color="000000"/>
               <w:bottom w:val="single" w:sz="2" w:space="0" w:color="000000"/>
               <w:insideH w:val="single" w:sz="2" w:space="0" w:color="000000"/>
@@ -280,6 +282,7 @@
           <w:tcPr>
             <w:tcW w:w="2100" w:type="dxa"/>
             <w:tcBorders>
+              <w:top w:val="single" w:sz="2" w:space="0" w:color="000000"/>
               <w:left w:val="single" w:sz="2" w:space="0" w:color="000000"/>
               <w:bottom w:val="single" w:sz="2" w:space="0" w:color="000000"/>
               <w:insideH w:val="single" w:sz="2" w:space="0" w:color="000000"/>
@@ -301,6 +304,7 @@
           <w:tcPr>
             <w:tcW w:w="2834" w:type="dxa"/>
             <w:tcBorders>
+              <w:top w:val="single" w:sz="2" w:space="0" w:color="000000"/>
               <w:left w:val="single" w:sz="2" w:space="0" w:color="000000"/>
               <w:bottom w:val="single" w:sz="2" w:space="0" w:color="000000"/>
               <w:insideH w:val="single" w:sz="2" w:space="0" w:color="000000"/>
@@ -320,8 +324,9 @@
         </w:tc>
         <w:tc>
           <w:tcPr>
-            <w:tcW w:w="2666" w:type="dxa"/>
-            <w:tcBorders>
+            <w:tcW w:w="2665" w:type="dxa"/>
+            <w:tcBorders>
+              <w:top w:val="single" w:sz="2" w:space="0" w:color="000000"/>
               <w:left w:val="single" w:sz="2" w:space="0" w:color="000000"/>
               <w:bottom w:val="single" w:sz="2" w:space="0" w:color="000000"/>
               <w:right w:val="single" w:sz="2" w:space="0" w:color="000000"/>
@@ -348,6 +353,7 @@
           <w:tcPr>
             <w:tcW w:w="1183" w:type="dxa"/>
             <w:tcBorders>
+              <w:top w:val="single" w:sz="2" w:space="0" w:color="000000"/>
               <w:left w:val="single" w:sz="2" w:space="0" w:color="000000"/>
               <w:bottom w:val="single" w:sz="2" w:space="0" w:color="000000"/>
               <w:insideH w:val="single" w:sz="2" w:space="0" w:color="000000"/>
@@ -369,6 +375,7 @@
           <w:tcPr>
             <w:tcW w:w="2100" w:type="dxa"/>
             <w:tcBorders>
+              <w:top w:val="single" w:sz="2" w:space="0" w:color="000000"/>
               <w:left w:val="single" w:sz="2" w:space="0" w:color="000000"/>
               <w:bottom w:val="single" w:sz="2" w:space="0" w:color="000000"/>
               <w:insideH w:val="single" w:sz="2" w:space="0" w:color="000000"/>
@@ -390,6 +397,7 @@
           <w:tcPr>
             <w:tcW w:w="2834" w:type="dxa"/>
             <w:tcBorders>
+              <w:top w:val="single" w:sz="2" w:space="0" w:color="000000"/>
               <w:left w:val="single" w:sz="2" w:space="0" w:color="000000"/>
               <w:bottom w:val="single" w:sz="2" w:space="0" w:color="000000"/>
               <w:insideH w:val="single" w:sz="2" w:space="0" w:color="000000"/>
@@ -409,8 +417,9 @@
         </w:tc>
         <w:tc>
           <w:tcPr>
-            <w:tcW w:w="2666" w:type="dxa"/>
-            <w:tcBorders>
+            <w:tcW w:w="2665" w:type="dxa"/>
+            <w:tcBorders>
+              <w:top w:val="single" w:sz="2" w:space="0" w:color="000000"/>
               <w:left w:val="single" w:sz="2" w:space="0" w:color="000000"/>
               <w:bottom w:val="single" w:sz="2" w:space="0" w:color="000000"/>
               <w:right w:val="single" w:sz="2" w:space="0" w:color="000000"/>
@@ -437,6 +446,7 @@
           <w:tcPr>
             <w:tcW w:w="1183" w:type="dxa"/>
             <w:tcBorders>
+              <w:top w:val="single" w:sz="2" w:space="0" w:color="000000"/>
               <w:left w:val="single" w:sz="2" w:space="0" w:color="000000"/>
               <w:bottom w:val="single" w:sz="2" w:space="0" w:color="000000"/>
               <w:insideH w:val="single" w:sz="2" w:space="0" w:color="000000"/>
@@ -458,6 +468,7 @@
           <w:tcPr>
             <w:tcW w:w="2100" w:type="dxa"/>
             <w:tcBorders>
+              <w:top w:val="single" w:sz="2" w:space="0" w:color="000000"/>
               <w:left w:val="single" w:sz="2" w:space="0" w:color="000000"/>
               <w:bottom w:val="single" w:sz="2" w:space="0" w:color="000000"/>
               <w:insideH w:val="single" w:sz="2" w:space="0" w:color="000000"/>
@@ -479,6 +490,7 @@
           <w:tcPr>
             <w:tcW w:w="2834" w:type="dxa"/>
             <w:tcBorders>
+              <w:top w:val="single" w:sz="2" w:space="0" w:color="000000"/>
               <w:left w:val="single" w:sz="2" w:space="0" w:color="000000"/>
               <w:bottom w:val="single" w:sz="2" w:space="0" w:color="000000"/>
               <w:insideH w:val="single" w:sz="2" w:space="0" w:color="000000"/>
@@ -498,8 +510,9 @@
         </w:tc>
         <w:tc>
           <w:tcPr>
-            <w:tcW w:w="2666" w:type="dxa"/>
-            <w:tcBorders>
+            <w:tcW w:w="2665" w:type="dxa"/>
+            <w:tcBorders>
+              <w:top w:val="single" w:sz="2" w:space="0" w:color="000000"/>
               <w:left w:val="single" w:sz="2" w:space="0" w:color="000000"/>
               <w:bottom w:val="single" w:sz="2" w:space="0" w:color="000000"/>
               <w:right w:val="single" w:sz="2" w:space="0" w:color="000000"/>
@@ -526,6 +539,7 @@
           <w:tcPr>
             <w:tcW w:w="1183" w:type="dxa"/>
             <w:tcBorders>
+              <w:top w:val="single" w:sz="2" w:space="0" w:color="000000"/>
               <w:left w:val="single" w:sz="2" w:space="0" w:color="000000"/>
               <w:bottom w:val="single" w:sz="2" w:space="0" w:color="000000"/>
               <w:insideH w:val="single" w:sz="2" w:space="0" w:color="000000"/>
@@ -547,6 +561,7 @@
           <w:tcPr>
             <w:tcW w:w="2100" w:type="dxa"/>
             <w:tcBorders>
+              <w:top w:val="single" w:sz="2" w:space="0" w:color="000000"/>
               <w:left w:val="single" w:sz="2" w:space="0" w:color="000000"/>
               <w:bottom w:val="single" w:sz="2" w:space="0" w:color="000000"/>
               <w:insideH w:val="single" w:sz="2" w:space="0" w:color="000000"/>
@@ -568,6 +583,7 @@
           <w:tcPr>
             <w:tcW w:w="2834" w:type="dxa"/>
             <w:tcBorders>
+              <w:top w:val="single" w:sz="2" w:space="0" w:color="000000"/>
               <w:left w:val="single" w:sz="2" w:space="0" w:color="000000"/>
               <w:bottom w:val="single" w:sz="2" w:space="0" w:color="000000"/>
               <w:insideH w:val="single" w:sz="2" w:space="0" w:color="000000"/>
@@ -587,8 +603,9 @@
         </w:tc>
         <w:tc>
           <w:tcPr>
-            <w:tcW w:w="2666" w:type="dxa"/>
-            <w:tcBorders>
+            <w:tcW w:w="2665" w:type="dxa"/>
+            <w:tcBorders>
+              <w:top w:val="single" w:sz="2" w:space="0" w:color="000000"/>
               <w:left w:val="single" w:sz="2" w:space="0" w:color="000000"/>
               <w:bottom w:val="single" w:sz="2" w:space="0" w:color="000000"/>
               <w:right w:val="single" w:sz="2" w:space="0" w:color="000000"/>
@@ -615,6 +632,7 @@
           <w:tcPr>
             <w:tcW w:w="1183" w:type="dxa"/>
             <w:tcBorders>
+              <w:top w:val="single" w:sz="2" w:space="0" w:color="000000"/>
               <w:left w:val="single" w:sz="2" w:space="0" w:color="000000"/>
               <w:bottom w:val="single" w:sz="2" w:space="0" w:color="000000"/>
               <w:insideH w:val="single" w:sz="2" w:space="0" w:color="000000"/>
@@ -636,6 +654,7 @@
           <w:tcPr>
             <w:tcW w:w="2100" w:type="dxa"/>
             <w:tcBorders>
+              <w:top w:val="single" w:sz="2" w:space="0" w:color="000000"/>
               <w:left w:val="single" w:sz="2" w:space="0" w:color="000000"/>
               <w:bottom w:val="single" w:sz="2" w:space="0" w:color="000000"/>
               <w:insideH w:val="single" w:sz="2" w:space="0" w:color="000000"/>
@@ -657,6 +676,7 @@
           <w:tcPr>
             <w:tcW w:w="2834" w:type="dxa"/>
             <w:tcBorders>
+              <w:top w:val="single" w:sz="2" w:space="0" w:color="000000"/>
               <w:left w:val="single" w:sz="2" w:space="0" w:color="000000"/>
               <w:bottom w:val="single" w:sz="2" w:space="0" w:color="000000"/>
               <w:insideH w:val="single" w:sz="2" w:space="0" w:color="000000"/>
@@ -676,8 +696,9 @@
         </w:tc>
         <w:tc>
           <w:tcPr>
-            <w:tcW w:w="2666" w:type="dxa"/>
-            <w:tcBorders>
+            <w:tcW w:w="2665" w:type="dxa"/>
+            <w:tcBorders>
+              <w:top w:val="single" w:sz="2" w:space="0" w:color="000000"/>
               <w:left w:val="single" w:sz="2" w:space="0" w:color="000000"/>
               <w:bottom w:val="single" w:sz="2" w:space="0" w:color="000000"/>
               <w:right w:val="single" w:sz="2" w:space="0" w:color="000000"/>
@@ -704,6 +725,7 @@
           <w:tcPr>
             <w:tcW w:w="1183" w:type="dxa"/>
             <w:tcBorders>
+              <w:top w:val="single" w:sz="2" w:space="0" w:color="000000"/>
               <w:left w:val="single" w:sz="2" w:space="0" w:color="000000"/>
               <w:bottom w:val="single" w:sz="2" w:space="0" w:color="000000"/>
               <w:insideH w:val="single" w:sz="2" w:space="0" w:color="000000"/>
@@ -725,6 +747,7 @@
           <w:tcPr>
             <w:tcW w:w="2100" w:type="dxa"/>
             <w:tcBorders>
+              <w:top w:val="single" w:sz="2" w:space="0" w:color="000000"/>
               <w:left w:val="single" w:sz="2" w:space="0" w:color="000000"/>
               <w:bottom w:val="single" w:sz="2" w:space="0" w:color="000000"/>
               <w:insideH w:val="single" w:sz="2" w:space="0" w:color="000000"/>
@@ -746,6 +769,7 @@
           <w:tcPr>
             <w:tcW w:w="2834" w:type="dxa"/>
             <w:tcBorders>
+              <w:top w:val="single" w:sz="2" w:space="0" w:color="000000"/>
               <w:left w:val="single" w:sz="2" w:space="0" w:color="000000"/>
               <w:bottom w:val="single" w:sz="2" w:space="0" w:color="000000"/>
               <w:insideH w:val="single" w:sz="2" w:space="0" w:color="000000"/>
@@ -765,8 +789,9 @@
         </w:tc>
         <w:tc>
           <w:tcPr>
-            <w:tcW w:w="2666" w:type="dxa"/>
-            <w:tcBorders>
+            <w:tcW w:w="2665" w:type="dxa"/>
+            <w:tcBorders>
+              <w:top w:val="single" w:sz="2" w:space="0" w:color="000000"/>
               <w:left w:val="single" w:sz="2" w:space="0" w:color="000000"/>
               <w:bottom w:val="single" w:sz="2" w:space="0" w:color="000000"/>
               <w:right w:val="single" w:sz="2" w:space="0" w:color="000000"/>
@@ -793,6 +818,7 @@
           <w:tcPr>
             <w:tcW w:w="1183" w:type="dxa"/>
             <w:tcBorders>
+              <w:top w:val="single" w:sz="2" w:space="0" w:color="000000"/>
               <w:left w:val="single" w:sz="2" w:space="0" w:color="000000"/>
               <w:bottom w:val="single" w:sz="2" w:space="0" w:color="000000"/>
               <w:insideH w:val="single" w:sz="2" w:space="0" w:color="000000"/>
@@ -814,6 +840,7 @@
           <w:tcPr>
             <w:tcW w:w="2100" w:type="dxa"/>
             <w:tcBorders>
+              <w:top w:val="single" w:sz="2" w:space="0" w:color="000000"/>
               <w:left w:val="single" w:sz="2" w:space="0" w:color="000000"/>
               <w:bottom w:val="single" w:sz="2" w:space="0" w:color="000000"/>
               <w:insideH w:val="single" w:sz="2" w:space="0" w:color="000000"/>
@@ -835,6 +862,7 @@
           <w:tcPr>
             <w:tcW w:w="2834" w:type="dxa"/>
             <w:tcBorders>
+              <w:top w:val="single" w:sz="2" w:space="0" w:color="000000"/>
               <w:left w:val="single" w:sz="2" w:space="0" w:color="000000"/>
               <w:bottom w:val="single" w:sz="2" w:space="0" w:color="000000"/>
               <w:insideH w:val="single" w:sz="2" w:space="0" w:color="000000"/>
@@ -854,8 +882,9 @@
         </w:tc>
         <w:tc>
           <w:tcPr>
-            <w:tcW w:w="2666" w:type="dxa"/>
-            <w:tcBorders>
+            <w:tcW w:w="2665" w:type="dxa"/>
+            <w:tcBorders>
+              <w:top w:val="single" w:sz="2" w:space="0" w:color="000000"/>
               <w:left w:val="single" w:sz="2" w:space="0" w:color="000000"/>
               <w:bottom w:val="single" w:sz="2" w:space="0" w:color="000000"/>
               <w:right w:val="single" w:sz="2" w:space="0" w:color="000000"/>
@@ -882,6 +911,7 @@
           <w:tcPr>
             <w:tcW w:w="1183" w:type="dxa"/>
             <w:tcBorders>
+              <w:top w:val="single" w:sz="2" w:space="0" w:color="000000"/>
               <w:left w:val="single" w:sz="2" w:space="0" w:color="000000"/>
               <w:bottom w:val="single" w:sz="2" w:space="0" w:color="000000"/>
               <w:insideH w:val="single" w:sz="2" w:space="0" w:color="000000"/>
@@ -903,6 +933,7 @@
           <w:tcPr>
             <w:tcW w:w="2100" w:type="dxa"/>
             <w:tcBorders>
+              <w:top w:val="single" w:sz="2" w:space="0" w:color="000000"/>
               <w:left w:val="single" w:sz="2" w:space="0" w:color="000000"/>
               <w:bottom w:val="single" w:sz="2" w:space="0" w:color="000000"/>
               <w:insideH w:val="single" w:sz="2" w:space="0" w:color="000000"/>
@@ -924,6 +955,7 @@
           <w:tcPr>
             <w:tcW w:w="2834" w:type="dxa"/>
             <w:tcBorders>
+              <w:top w:val="single" w:sz="2" w:space="0" w:color="000000"/>
               <w:left w:val="single" w:sz="2" w:space="0" w:color="000000"/>
               <w:bottom w:val="single" w:sz="2" w:space="0" w:color="000000"/>
               <w:insideH w:val="single" w:sz="2" w:space="0" w:color="000000"/>
@@ -943,8 +975,9 @@
         </w:tc>
         <w:tc>
           <w:tcPr>
-            <w:tcW w:w="2666" w:type="dxa"/>
-            <w:tcBorders>
+            <w:tcW w:w="2665" w:type="dxa"/>
+            <w:tcBorders>
+              <w:top w:val="single" w:sz="2" w:space="0" w:color="000000"/>
               <w:left w:val="single" w:sz="2" w:space="0" w:color="000000"/>
               <w:bottom w:val="single" w:sz="2" w:space="0" w:color="000000"/>
               <w:right w:val="single" w:sz="2" w:space="0" w:color="000000"/>
@@ -971,6 +1004,7 @@
           <w:tcPr>
             <w:tcW w:w="1183" w:type="dxa"/>
             <w:tcBorders>
+              <w:top w:val="single" w:sz="2" w:space="0" w:color="000000"/>
               <w:left w:val="single" w:sz="2" w:space="0" w:color="000000"/>
               <w:bottom w:val="single" w:sz="2" w:space="0" w:color="000000"/>
               <w:insideH w:val="single" w:sz="2" w:space="0" w:color="000000"/>
@@ -992,6 +1026,7 @@
           <w:tcPr>
             <w:tcW w:w="2100" w:type="dxa"/>
             <w:tcBorders>
+              <w:top w:val="single" w:sz="2" w:space="0" w:color="000000"/>
               <w:left w:val="single" w:sz="2" w:space="0" w:color="000000"/>
               <w:bottom w:val="single" w:sz="2" w:space="0" w:color="000000"/>
               <w:insideH w:val="single" w:sz="2" w:space="0" w:color="000000"/>
@@ -1013,6 +1048,7 @@
           <w:tcPr>
             <w:tcW w:w="2834" w:type="dxa"/>
             <w:tcBorders>
+              <w:top w:val="single" w:sz="2" w:space="0" w:color="000000"/>
               <w:left w:val="single" w:sz="2" w:space="0" w:color="000000"/>
               <w:bottom w:val="single" w:sz="2" w:space="0" w:color="000000"/>
               <w:insideH w:val="single" w:sz="2" w:space="0" w:color="000000"/>
@@ -1032,8 +1068,9 @@
         </w:tc>
         <w:tc>
           <w:tcPr>
-            <w:tcW w:w="2666" w:type="dxa"/>
-            <w:tcBorders>
+            <w:tcW w:w="2665" w:type="dxa"/>
+            <w:tcBorders>
+              <w:top w:val="single" w:sz="2" w:space="0" w:color="000000"/>
               <w:left w:val="single" w:sz="2" w:space="0" w:color="000000"/>
               <w:bottom w:val="single" w:sz="2" w:space="0" w:color="000000"/>
               <w:right w:val="single" w:sz="2" w:space="0" w:color="000000"/>
@@ -1062,15 +1099,7 @@
       </w:pPr>
       <w:r>
         <w:rPr/>
-        <w:t>Deadline: 2</w:t>
-      </w:r>
-      <w:r>
-        <w:rPr/>
-        <w:t>5</w:t>
-      </w:r>
-      <w:r>
-        <w:rPr/>
-        <w:t>0 horas</w:t>
+        <w:t>Deadline: 250 horas</w:t>
       </w:r>
     </w:p>
     <w:p>
@@ -1108,19 +1137,7 @@
       </w:pPr>
       <w:r>
         <w:rPr/>
-        <w:t xml:space="preserve">Se definieron las restricciones temporales, donde debe realizarse una determinada tarea antes que otras, </w:t>
-      </w:r>
-      <w:r>
-        <w:rPr/>
-        <w:t>también esta la restricción del deadline la cual se debe cumplir y</w:t>
-      </w:r>
-      <w:r>
-        <w:rPr/>
-        <w:t xml:space="preserve"> las restricciones </w:t>
-      </w:r>
-      <w:r>
-        <w:rPr/>
-        <w:t xml:space="preserve">de las disponibilidad de las máquinas, las cuales solo pueden realizar una tarea a la vez. </w:t>
+        <w:t xml:space="preserve">Se definieron las restricciones temporales, donde debe realizarse una determinada tarea antes que otras, también esta la restricción del deadline la cual se debe cumplir y las restricciones de las disponibilidad de las máquinas, las cuales solo pueden realizar una tarea a la vez. </w:t>
       </w:r>
     </w:p>
     <w:p>
@@ -1165,14 +1182,15 @@
         </w:tblBorders>
         <w:tblCellMar>
           <w:top w:w="55" w:type="dxa"/>
-          <w:left w:w="54" w:type="dxa"/>
+          <w:left w:w="53" w:type="dxa"/>
           <w:bottom w:w="55" w:type="dxa"/>
           <w:right w:w="55" w:type="dxa"/>
         </w:tblCellMar>
+        <w:tblLook w:noVBand="0" w:val="0000" w:noHBand="0" w:lastColumn="0" w:firstColumn="0" w:lastRow="0" w:firstRow="0"/>
       </w:tblPr>
       <w:tblGrid>
         <w:gridCol w:w="450"/>
-        <w:gridCol w:w="2783"/>
+        <w:gridCol w:w="2782"/>
         <w:gridCol w:w="517"/>
         <w:gridCol w:w="5888"/>
       </w:tblGrid>
@@ -1202,7 +1220,7 @@
         </w:tc>
         <w:tc>
           <w:tcPr>
-            <w:tcW w:w="2783" w:type="dxa"/>
+            <w:tcW w:w="2782" w:type="dxa"/>
             <w:tcBorders>
               <w:top w:val="single" w:sz="2" w:space="0" w:color="000000"/>
               <w:left w:val="single" w:sz="2" w:space="0" w:color="000000"/>
@@ -1275,6 +1293,7 @@
           <w:tcPr>
             <w:tcW w:w="450" w:type="dxa"/>
             <w:tcBorders>
+              <w:top w:val="single" w:sz="2" w:space="0" w:color="000000"/>
               <w:left w:val="single" w:sz="2" w:space="0" w:color="000000"/>
               <w:bottom w:val="single" w:sz="2" w:space="0" w:color="000000"/>
               <w:insideH w:val="single" w:sz="2" w:space="0" w:color="000000"/>
@@ -1294,8 +1313,9 @@
         </w:tc>
         <w:tc>
           <w:tcPr>
-            <w:tcW w:w="2783" w:type="dxa"/>
-            <w:tcBorders>
+            <w:tcW w:w="2782" w:type="dxa"/>
+            <w:tcBorders>
+              <w:top w:val="single" w:sz="2" w:space="0" w:color="000000"/>
               <w:left w:val="single" w:sz="2" w:space="0" w:color="000000"/>
               <w:bottom w:val="single" w:sz="2" w:space="0" w:color="000000"/>
               <w:insideH w:val="single" w:sz="2" w:space="0" w:color="000000"/>
@@ -1317,6 +1337,7 @@
           <w:tcPr>
             <w:tcW w:w="517" w:type="dxa"/>
             <w:tcBorders>
+              <w:top w:val="single" w:sz="2" w:space="0" w:color="000000"/>
               <w:left w:val="single" w:sz="2" w:space="0" w:color="000000"/>
               <w:bottom w:val="single" w:sz="2" w:space="0" w:color="000000"/>
               <w:insideH w:val="single" w:sz="2" w:space="0" w:color="000000"/>
@@ -1338,6 +1359,7 @@
           <w:tcPr>
             <w:tcW w:w="5888" w:type="dxa"/>
             <w:tcBorders>
+              <w:top w:val="single" w:sz="2" w:space="0" w:color="000000"/>
               <w:left w:val="single" w:sz="2" w:space="0" w:color="000000"/>
               <w:bottom w:val="single" w:sz="2" w:space="0" w:color="000000"/>
               <w:right w:val="single" w:sz="2" w:space="0" w:color="000000"/>
@@ -1364,6 +1386,7 @@
           <w:tcPr>
             <w:tcW w:w="450" w:type="dxa"/>
             <w:tcBorders>
+              <w:top w:val="single" w:sz="2" w:space="0" w:color="000000"/>
               <w:left w:val="single" w:sz="2" w:space="0" w:color="000000"/>
               <w:bottom w:val="single" w:sz="2" w:space="0" w:color="000000"/>
               <w:insideH w:val="single" w:sz="2" w:space="0" w:color="000000"/>
@@ -1383,46 +1406,23 @@
         </w:tc>
         <w:tc>
           <w:tcPr>
-            <w:tcW w:w="2783" w:type="dxa"/>
-            <w:tcBorders>
-              <w:left w:val="single" w:sz="2" w:space="0" w:color="000000"/>
-              <w:bottom w:val="single" w:sz="2" w:space="0" w:color="000000"/>
-              <w:insideH w:val="single" w:sz="2" w:space="0" w:color="000000"/>
-            </w:tcBorders>
-            <w:shd w:fill="auto" w:val="clear"/>
-          </w:tcPr>
-          <w:p>
-            <w:pPr>
-              <w:pStyle w:val="Contenidodelatabla"/>
-              <w:rPr/>
-            </w:pPr>
-            <w:r>
-              <w:rPr/>
-              <w:t>tarea[</w:t>
-            </w:r>
-            <w:r>
-              <w:rPr/>
-              <w:t>1</w:t>
-            </w:r>
-            <w:r>
-              <w:rPr/>
-              <w:t>] + d[</w:t>
-            </w:r>
-            <w:r>
-              <w:rPr/>
-              <w:t>1</w:t>
-            </w:r>
-            <w:r>
-              <w:rPr/>
-              <w:t>] &lt;=tarea[</w:t>
-            </w:r>
-            <w:r>
-              <w:rPr/>
-              <w:t>3</w:t>
-            </w:r>
-            <w:r>
-              <w:rPr/>
-              <w:t>]</w:t>
+            <w:tcW w:w="2782" w:type="dxa"/>
+            <w:tcBorders>
+              <w:top w:val="single" w:sz="2" w:space="0" w:color="000000"/>
+              <w:left w:val="single" w:sz="2" w:space="0" w:color="000000"/>
+              <w:bottom w:val="single" w:sz="2" w:space="0" w:color="000000"/>
+              <w:insideH w:val="single" w:sz="2" w:space="0" w:color="000000"/>
+            </w:tcBorders>
+            <w:shd w:fill="auto" w:val="clear"/>
+          </w:tcPr>
+          <w:p>
+            <w:pPr>
+              <w:pStyle w:val="Contenidodelatabla"/>
+              <w:rPr/>
+            </w:pPr>
+            <w:r>
+              <w:rPr/>
+              <w:t>tarea[1] + d[1] &lt;=tarea[3]</w:t>
             </w:r>
           </w:p>
         </w:tc>
@@ -1430,6 +1430,7 @@
           <w:tcPr>
             <w:tcW w:w="517" w:type="dxa"/>
             <w:tcBorders>
+              <w:top w:val="single" w:sz="2" w:space="0" w:color="000000"/>
               <w:left w:val="single" w:sz="2" w:space="0" w:color="000000"/>
               <w:bottom w:val="single" w:sz="2" w:space="0" w:color="000000"/>
               <w:insideH w:val="single" w:sz="2" w:space="0" w:color="000000"/>
@@ -1451,6 +1452,7 @@
           <w:tcPr>
             <w:tcW w:w="5888" w:type="dxa"/>
             <w:tcBorders>
+              <w:top w:val="single" w:sz="2" w:space="0" w:color="000000"/>
               <w:left w:val="single" w:sz="2" w:space="0" w:color="000000"/>
               <w:bottom w:val="single" w:sz="2" w:space="0" w:color="000000"/>
               <w:right w:val="single" w:sz="2" w:space="0" w:color="000000"/>
@@ -1477,6 +1479,7 @@
           <w:tcPr>
             <w:tcW w:w="450" w:type="dxa"/>
             <w:tcBorders>
+              <w:top w:val="single" w:sz="2" w:space="0" w:color="000000"/>
               <w:left w:val="single" w:sz="2" w:space="0" w:color="000000"/>
               <w:bottom w:val="single" w:sz="2" w:space="0" w:color="000000"/>
               <w:insideH w:val="single" w:sz="2" w:space="0" w:color="000000"/>
@@ -1496,8 +1499,9 @@
         </w:tc>
         <w:tc>
           <w:tcPr>
-            <w:tcW w:w="2783" w:type="dxa"/>
-            <w:tcBorders>
+            <w:tcW w:w="2782" w:type="dxa"/>
+            <w:tcBorders>
+              <w:top w:val="single" w:sz="2" w:space="0" w:color="000000"/>
               <w:left w:val="single" w:sz="2" w:space="0" w:color="000000"/>
               <w:bottom w:val="single" w:sz="2" w:space="0" w:color="000000"/>
               <w:insideH w:val="single" w:sz="2" w:space="0" w:color="000000"/>
@@ -1519,6 +1523,7 @@
           <w:tcPr>
             <w:tcW w:w="517" w:type="dxa"/>
             <w:tcBorders>
+              <w:top w:val="single" w:sz="2" w:space="0" w:color="000000"/>
               <w:left w:val="single" w:sz="2" w:space="0" w:color="000000"/>
               <w:bottom w:val="single" w:sz="2" w:space="0" w:color="000000"/>
               <w:insideH w:val="single" w:sz="2" w:space="0" w:color="000000"/>
@@ -1540,6 +1545,7 @@
           <w:tcPr>
             <w:tcW w:w="5888" w:type="dxa"/>
             <w:tcBorders>
+              <w:top w:val="single" w:sz="2" w:space="0" w:color="000000"/>
               <w:left w:val="single" w:sz="2" w:space="0" w:color="000000"/>
               <w:bottom w:val="single" w:sz="2" w:space="0" w:color="000000"/>
               <w:right w:val="single" w:sz="2" w:space="0" w:color="000000"/>
@@ -1566,6 +1572,7 @@
           <w:tcPr>
             <w:tcW w:w="450" w:type="dxa"/>
             <w:tcBorders>
+              <w:top w:val="single" w:sz="2" w:space="0" w:color="000000"/>
               <w:left w:val="single" w:sz="2" w:space="0" w:color="000000"/>
               <w:bottom w:val="single" w:sz="2" w:space="0" w:color="000000"/>
               <w:insideH w:val="single" w:sz="2" w:space="0" w:color="000000"/>
@@ -1585,8 +1592,9 @@
         </w:tc>
         <w:tc>
           <w:tcPr>
-            <w:tcW w:w="2783" w:type="dxa"/>
-            <w:tcBorders>
+            <w:tcW w:w="2782" w:type="dxa"/>
+            <w:tcBorders>
+              <w:top w:val="single" w:sz="2" w:space="0" w:color="000000"/>
               <w:left w:val="single" w:sz="2" w:space="0" w:color="000000"/>
               <w:bottom w:val="single" w:sz="2" w:space="0" w:color="000000"/>
               <w:insideH w:val="single" w:sz="2" w:space="0" w:color="000000"/>
@@ -1608,6 +1616,7 @@
           <w:tcPr>
             <w:tcW w:w="517" w:type="dxa"/>
             <w:tcBorders>
+              <w:top w:val="single" w:sz="2" w:space="0" w:color="000000"/>
               <w:left w:val="single" w:sz="2" w:space="0" w:color="000000"/>
               <w:bottom w:val="single" w:sz="2" w:space="0" w:color="000000"/>
               <w:insideH w:val="single" w:sz="2" w:space="0" w:color="000000"/>
@@ -1629,6 +1638,7 @@
           <w:tcPr>
             <w:tcW w:w="5888" w:type="dxa"/>
             <w:tcBorders>
+              <w:top w:val="single" w:sz="2" w:space="0" w:color="000000"/>
               <w:left w:val="single" w:sz="2" w:space="0" w:color="000000"/>
               <w:bottom w:val="single" w:sz="2" w:space="0" w:color="000000"/>
               <w:right w:val="single" w:sz="2" w:space="0" w:color="000000"/>
@@ -1655,6 +1665,7 @@
           <w:tcPr>
             <w:tcW w:w="450" w:type="dxa"/>
             <w:tcBorders>
+              <w:top w:val="single" w:sz="2" w:space="0" w:color="000000"/>
               <w:left w:val="single" w:sz="2" w:space="0" w:color="000000"/>
               <w:bottom w:val="single" w:sz="2" w:space="0" w:color="000000"/>
               <w:insideH w:val="single" w:sz="2" w:space="0" w:color="000000"/>
@@ -1674,8 +1685,9 @@
         </w:tc>
         <w:tc>
           <w:tcPr>
-            <w:tcW w:w="2783" w:type="dxa"/>
-            <w:tcBorders>
+            <w:tcW w:w="2782" w:type="dxa"/>
+            <w:tcBorders>
+              <w:top w:val="single" w:sz="2" w:space="0" w:color="000000"/>
               <w:left w:val="single" w:sz="2" w:space="0" w:color="000000"/>
               <w:bottom w:val="single" w:sz="2" w:space="0" w:color="000000"/>
               <w:insideH w:val="single" w:sz="2" w:space="0" w:color="000000"/>
@@ -1697,6 +1709,7 @@
           <w:tcPr>
             <w:tcW w:w="517" w:type="dxa"/>
             <w:tcBorders>
+              <w:top w:val="single" w:sz="2" w:space="0" w:color="000000"/>
               <w:left w:val="single" w:sz="2" w:space="0" w:color="000000"/>
               <w:bottom w:val="single" w:sz="2" w:space="0" w:color="000000"/>
               <w:insideH w:val="single" w:sz="2" w:space="0" w:color="000000"/>
@@ -1718,6 +1731,7 @@
           <w:tcPr>
             <w:tcW w:w="5888" w:type="dxa"/>
             <w:tcBorders>
+              <w:top w:val="single" w:sz="2" w:space="0" w:color="000000"/>
               <w:left w:val="single" w:sz="2" w:space="0" w:color="000000"/>
               <w:bottom w:val="single" w:sz="2" w:space="0" w:color="000000"/>
               <w:right w:val="single" w:sz="2" w:space="0" w:color="000000"/>
@@ -1744,6 +1758,7 @@
           <w:tcPr>
             <w:tcW w:w="450" w:type="dxa"/>
             <w:tcBorders>
+              <w:top w:val="single" w:sz="2" w:space="0" w:color="000000"/>
               <w:left w:val="single" w:sz="2" w:space="0" w:color="000000"/>
               <w:bottom w:val="single" w:sz="2" w:space="0" w:color="000000"/>
               <w:insideH w:val="single" w:sz="2" w:space="0" w:color="000000"/>
@@ -1763,8 +1778,9 @@
         </w:tc>
         <w:tc>
           <w:tcPr>
-            <w:tcW w:w="2783" w:type="dxa"/>
-            <w:tcBorders>
+            <w:tcW w:w="2782" w:type="dxa"/>
+            <w:tcBorders>
+              <w:top w:val="single" w:sz="2" w:space="0" w:color="000000"/>
               <w:left w:val="single" w:sz="2" w:space="0" w:color="000000"/>
               <w:bottom w:val="single" w:sz="2" w:space="0" w:color="000000"/>
               <w:insideH w:val="single" w:sz="2" w:space="0" w:color="000000"/>
@@ -1786,6 +1802,7 @@
           <w:tcPr>
             <w:tcW w:w="517" w:type="dxa"/>
             <w:tcBorders>
+              <w:top w:val="single" w:sz="2" w:space="0" w:color="000000"/>
               <w:left w:val="single" w:sz="2" w:space="0" w:color="000000"/>
               <w:bottom w:val="single" w:sz="2" w:space="0" w:color="000000"/>
               <w:insideH w:val="single" w:sz="2" w:space="0" w:color="000000"/>
@@ -1807,6 +1824,7 @@
           <w:tcPr>
             <w:tcW w:w="5888" w:type="dxa"/>
             <w:tcBorders>
+              <w:top w:val="single" w:sz="2" w:space="0" w:color="000000"/>
               <w:left w:val="single" w:sz="2" w:space="0" w:color="000000"/>
               <w:bottom w:val="single" w:sz="2" w:space="0" w:color="000000"/>
               <w:right w:val="single" w:sz="2" w:space="0" w:color="000000"/>
@@ -1833,6 +1851,7 @@
           <w:tcPr>
             <w:tcW w:w="450" w:type="dxa"/>
             <w:tcBorders>
+              <w:top w:val="single" w:sz="2" w:space="0" w:color="000000"/>
               <w:left w:val="single" w:sz="2" w:space="0" w:color="000000"/>
               <w:bottom w:val="single" w:sz="2" w:space="0" w:color="000000"/>
               <w:insideH w:val="single" w:sz="2" w:space="0" w:color="000000"/>
@@ -1852,8 +1871,9 @@
         </w:tc>
         <w:tc>
           <w:tcPr>
-            <w:tcW w:w="2783" w:type="dxa"/>
-            <w:tcBorders>
+            <w:tcW w:w="2782" w:type="dxa"/>
+            <w:tcBorders>
+              <w:top w:val="single" w:sz="2" w:space="0" w:color="000000"/>
               <w:left w:val="single" w:sz="2" w:space="0" w:color="000000"/>
               <w:bottom w:val="single" w:sz="2" w:space="0" w:color="000000"/>
               <w:insideH w:val="single" w:sz="2" w:space="0" w:color="000000"/>
@@ -1875,6 +1895,7 @@
           <w:tcPr>
             <w:tcW w:w="517" w:type="dxa"/>
             <w:tcBorders>
+              <w:top w:val="single" w:sz="2" w:space="0" w:color="000000"/>
               <w:left w:val="single" w:sz="2" w:space="0" w:color="000000"/>
               <w:bottom w:val="single" w:sz="2" w:space="0" w:color="000000"/>
               <w:insideH w:val="single" w:sz="2" w:space="0" w:color="000000"/>
@@ -1896,6 +1917,7 @@
           <w:tcPr>
             <w:tcW w:w="5888" w:type="dxa"/>
             <w:tcBorders>
+              <w:top w:val="single" w:sz="2" w:space="0" w:color="000000"/>
               <w:left w:val="single" w:sz="2" w:space="0" w:color="000000"/>
               <w:bottom w:val="single" w:sz="2" w:space="0" w:color="000000"/>
               <w:right w:val="single" w:sz="2" w:space="0" w:color="000000"/>
@@ -1911,63 +1933,7 @@
             </w:pPr>
             <w:r>
               <w:rPr/>
-              <w:t>tarea[</w:t>
-            </w:r>
-            <w:r>
-              <w:rPr/>
-              <w:t>3</w:t>
-            </w:r>
-            <w:r>
-              <w:rPr/>
-              <w:t>] + d[</w:t>
-            </w:r>
-            <w:r>
-              <w:rPr/>
-              <w:t>3</w:t>
-            </w:r>
-            <w:r>
-              <w:rPr/>
-              <w:t>] &lt;=tarea[</w:t>
-            </w:r>
-            <w:r>
-              <w:rPr/>
-              <w:t>8</w:t>
-            </w:r>
-            <w:r>
-              <w:rPr/>
-              <w:t xml:space="preserve">] </w:t>
-            </w:r>
-            <w:r>
-              <w:rPr/>
-              <w:t xml:space="preserve">or </w:t>
-            </w:r>
-            <w:r>
-              <w:rPr/>
-              <w:t>tarea[</w:t>
-            </w:r>
-            <w:r>
-              <w:rPr/>
-              <w:t>8</w:t>
-            </w:r>
-            <w:r>
-              <w:rPr/>
-              <w:t>] + d[</w:t>
-            </w:r>
-            <w:r>
-              <w:rPr/>
-              <w:t>8</w:t>
-            </w:r>
-            <w:r>
-              <w:rPr/>
-              <w:t>] &lt;=tarea[</w:t>
-            </w:r>
-            <w:r>
-              <w:rPr/>
-              <w:t>3</w:t>
-            </w:r>
-            <w:r>
-              <w:rPr/>
-              <w:t>]</w:t>
+              <w:t>tarea[3] + d[3] &lt;=tarea[8] or tarea[8] + d[8] &lt;=tarea[3]</w:t>
             </w:r>
           </w:p>
         </w:tc>
@@ -1978,6 +1944,7 @@
           <w:tcPr>
             <w:tcW w:w="450" w:type="dxa"/>
             <w:tcBorders>
+              <w:top w:val="single" w:sz="2" w:space="0" w:color="000000"/>
               <w:left w:val="single" w:sz="2" w:space="0" w:color="000000"/>
               <w:bottom w:val="single" w:sz="2" w:space="0" w:color="000000"/>
               <w:insideH w:val="single" w:sz="2" w:space="0" w:color="000000"/>
@@ -1997,8 +1964,9 @@
         </w:tc>
         <w:tc>
           <w:tcPr>
-            <w:tcW w:w="2783" w:type="dxa"/>
-            <w:tcBorders>
+            <w:tcW w:w="2782" w:type="dxa"/>
+            <w:tcBorders>
+              <w:top w:val="single" w:sz="2" w:space="0" w:color="000000"/>
               <w:left w:val="single" w:sz="2" w:space="0" w:color="000000"/>
               <w:bottom w:val="single" w:sz="2" w:space="0" w:color="000000"/>
               <w:insideH w:val="single" w:sz="2" w:space="0" w:color="000000"/>
@@ -2020,6 +1988,7 @@
           <w:tcPr>
             <w:tcW w:w="517" w:type="dxa"/>
             <w:tcBorders>
+              <w:top w:val="single" w:sz="2" w:space="0" w:color="000000"/>
               <w:left w:val="single" w:sz="2" w:space="0" w:color="000000"/>
               <w:bottom w:val="single" w:sz="2" w:space="0" w:color="000000"/>
               <w:insideH w:val="single" w:sz="2" w:space="0" w:color="000000"/>
@@ -2041,6 +2010,7 @@
           <w:tcPr>
             <w:tcW w:w="5888" w:type="dxa"/>
             <w:tcBorders>
+              <w:top w:val="single" w:sz="2" w:space="0" w:color="000000"/>
               <w:left w:val="single" w:sz="2" w:space="0" w:color="000000"/>
               <w:bottom w:val="single" w:sz="2" w:space="0" w:color="000000"/>
               <w:right w:val="single" w:sz="2" w:space="0" w:color="000000"/>
@@ -2088,20 +2058,7 @@
       </w:pPr>
       <w:r>
         <w:rPr/>
-        <w:t xml:space="preserve">Grafo con la representación de las tareas desde el punto de vista temporal </w:t>
-      </w:r>
-      <w:r>
-        <w:rPr/>
-        <w:t>de las piezas</w:t>
-      </w:r>
-    </w:p>
-    <w:p>
-      <w:pPr>
-        <w:pStyle w:val="Normal"/>
-        <w:rPr/>
-      </w:pPr>
-      <w:r>
-        <w:rPr/>
+        <w:t>Grafo con la representación de las tareas desde el punto de vista temporal de las piezas</w:t>
       </w:r>
     </w:p>
     <w:p>
@@ -2112,18 +2069,18 @@
       <w:r>
         <w:rPr/>
         <w:drawing>
-          <wp:anchor behindDoc="0" distT="0" distB="0" distL="0" distR="0" simplePos="0" locked="0" layoutInCell="1" allowOverlap="1" relativeHeight="2">
+          <wp:anchor behindDoc="0" distT="0" distB="0" distL="0" distR="0" simplePos="0" locked="0" layoutInCell="1" allowOverlap="1" relativeHeight="3">
             <wp:simplePos x="0" y="0"/>
             <wp:positionH relativeFrom="column">
-              <wp:align>center</wp:align>
+              <wp:posOffset>650875</wp:posOffset>
             </wp:positionH>
             <wp:positionV relativeFrom="paragraph">
-              <wp:posOffset>635</wp:posOffset>
+              <wp:posOffset>107950</wp:posOffset>
             </wp:positionV>
-            <wp:extent cx="2814320" cy="2814320"/>
+            <wp:extent cx="4387850" cy="3947795"/>
             <wp:effectExtent l="0" t="0" r="0" b="0"/>
             <wp:wrapSquare wrapText="largest"/>
-            <wp:docPr id="1" name="Imagen1" descr=""/>
+            <wp:docPr id="1" name="Imagen2" descr=""/>
             <wp:cNvGraphicFramePr>
               <a:graphicFrameLocks xmlns:a="http://schemas.openxmlformats.org/drawingml/2006/main" noChangeAspect="1"/>
             </wp:cNvGraphicFramePr>
@@ -2131,7 +2088,7 @@
               <a:graphicData uri="http://schemas.openxmlformats.org/drawingml/2006/picture">
                 <pic:pic xmlns:pic="http://schemas.openxmlformats.org/drawingml/2006/picture">
                   <pic:nvPicPr>
-                    <pic:cNvPr id="1" name="Imagen1" descr=""/>
+                    <pic:cNvPr id="1" name="Imagen2" descr=""/>
                     <pic:cNvPicPr>
                       <a:picLocks noChangeAspect="1" noChangeArrowheads="1"/>
                     </pic:cNvPicPr>
@@ -2145,7 +2102,7 @@
                   <pic:spPr bwMode="auto">
                     <a:xfrm>
                       <a:off x="0" y="0"/>
-                      <a:ext cx="2814320" cy="2814320"/>
+                      <a:ext cx="4387850" cy="3947795"/>
                     </a:xfrm>
                     <a:prstGeom prst="rect">
                       <a:avLst/>
@@ -2224,6 +2181,79 @@
     <w:p>
       <w:pPr>
         <w:pStyle w:val="Normal"/>
+        <w:jc w:val="center"/>
+        <w:rPr/>
+      </w:pPr>
+      <w:r>
+        <w:rPr/>
+      </w:r>
+    </w:p>
+    <w:p>
+      <w:pPr>
+        <w:pStyle w:val="Normal"/>
+        <w:rPr/>
+      </w:pPr>
+      <w:r>
+        <w:rPr/>
+      </w:r>
+    </w:p>
+    <w:p>
+      <w:pPr>
+        <w:pStyle w:val="Normal"/>
+        <w:rPr/>
+      </w:pPr>
+      <w:r>
+        <w:rPr/>
+      </w:r>
+    </w:p>
+    <w:p>
+      <w:pPr>
+        <w:pStyle w:val="Normal"/>
+        <w:rPr/>
+      </w:pPr>
+      <w:r>
+        <w:rPr/>
+      </w:r>
+    </w:p>
+    <w:p>
+      <w:pPr>
+        <w:pStyle w:val="Normal"/>
+        <w:rPr/>
+      </w:pPr>
+      <w:r>
+        <w:rPr/>
+      </w:r>
+    </w:p>
+    <w:p>
+      <w:pPr>
+        <w:pStyle w:val="Normal"/>
+        <w:rPr/>
+      </w:pPr>
+      <w:r>
+        <w:rPr/>
+      </w:r>
+    </w:p>
+    <w:p>
+      <w:pPr>
+        <w:pStyle w:val="Normal"/>
+        <w:rPr/>
+      </w:pPr>
+      <w:r>
+        <w:rPr/>
+      </w:r>
+    </w:p>
+    <w:p>
+      <w:pPr>
+        <w:pStyle w:val="Normal"/>
+        <w:rPr/>
+      </w:pPr>
+      <w:r>
+        <w:rPr/>
+      </w:r>
+    </w:p>
+    <w:p>
+      <w:pPr>
+        <w:pStyle w:val="Normal"/>
         <w:rPr/>
       </w:pPr>
       <w:r>
@@ -2319,19 +2349,30 @@
       </w:pPr>
       <w:r>
         <w:rPr/>
+      </w:r>
+    </w:p>
+    <w:p>
+      <w:pPr>
+        <w:pStyle w:val="Normal"/>
+        <w:rPr/>
+      </w:pPr>
+      <w:r>
+        <w:rPr/>
+      </w:r>
+    </w:p>
+    <w:p>
+      <w:pPr>
+        <w:pStyle w:val="Normal"/>
+        <w:jc w:val="center"/>
+        <w:rPr/>
+      </w:pPr>
+      <w:r>
+        <w:rPr/>
         <w:drawing>
-          <wp:anchor behindDoc="0" distT="0" distB="0" distL="0" distR="0" simplePos="0" locked="0" layoutInCell="1" allowOverlap="1" relativeHeight="3">
-            <wp:simplePos x="0" y="0"/>
-            <wp:positionH relativeFrom="column">
-              <wp:align>center</wp:align>
-            </wp:positionH>
-            <wp:positionV relativeFrom="paragraph">
-              <wp:posOffset>635</wp:posOffset>
-            </wp:positionV>
-            <wp:extent cx="3467735" cy="3467735"/>
+          <wp:inline distT="0" distB="0" distL="0" distR="0">
+            <wp:extent cx="4977130" cy="2915920"/>
             <wp:effectExtent l="0" t="0" r="0" b="0"/>
-            <wp:wrapSquare wrapText="largest"/>
-            <wp:docPr id="2" name="Imagen2" descr=""/>
+            <wp:docPr id="2" name="Imagen 6" descr=""/>
             <wp:cNvGraphicFramePr>
               <a:graphicFrameLocks xmlns:a="http://schemas.openxmlformats.org/drawingml/2006/main" noChangeAspect="1"/>
             </wp:cNvGraphicFramePr>
@@ -2339,7 +2380,7 @@
               <a:graphicData uri="http://schemas.openxmlformats.org/drawingml/2006/picture">
                 <pic:pic xmlns:pic="http://schemas.openxmlformats.org/drawingml/2006/picture">
                   <pic:nvPicPr>
-                    <pic:cNvPr id="2" name="Imagen2" descr=""/>
+                    <pic:cNvPr id="2" name="Imagen 6" descr=""/>
                     <pic:cNvPicPr>
                       <a:picLocks noChangeAspect="1" noChangeArrowheads="1"/>
                     </pic:cNvPicPr>
@@ -2353,7 +2394,115 @@
                   <pic:spPr bwMode="auto">
                     <a:xfrm>
                       <a:off x="0" y="0"/>
-                      <a:ext cx="3467735" cy="3467735"/>
+                      <a:ext cx="4977130" cy="2915920"/>
+                    </a:xfrm>
+                    <a:prstGeom prst="rect">
+                      <a:avLst/>
+                    </a:prstGeom>
+                  </pic:spPr>
+                </pic:pic>
+              </a:graphicData>
+            </a:graphic>
+          </wp:inline>
+        </w:drawing>
+      </w:r>
+      <w:bookmarkStart w:id="0" w:name="_GoBack"/>
+      <w:bookmarkEnd w:id="0"/>
+    </w:p>
+    <w:p>
+      <w:pPr>
+        <w:pStyle w:val="Normal"/>
+        <w:rPr/>
+      </w:pPr>
+      <w:r>
+        <w:rPr/>
+      </w:r>
+    </w:p>
+    <w:p>
+      <w:pPr>
+        <w:pStyle w:val="Normal"/>
+        <w:rPr/>
+      </w:pPr>
+      <w:r>
+        <w:rPr/>
+        <w:t xml:space="preserve">El criterio para este algoritmo fue que asigne valores primero a la tarea[0], si ese valor se encuentra dentro del dominio prosigue a asignarle un valor a la tarea[1] y así sucesivamente </w:t>
+      </w:r>
+      <w:r>
+        <w:rPr/>
+        <w:t>hasta llegar a la tarea[9]</w:t>
+      </w:r>
+      <w:r>
+        <w:rPr/>
+        <w:t xml:space="preserve">. </w:t>
+      </w:r>
+      <w:r>
+        <w:rPr/>
+        <w:t xml:space="preserve">La forma de asignar los períodos para cada intervalo es de a 5 minutos, como se menciono anteriormente, entonces va a empezar a asignar desde 0 (valor menos restrictivo), luego 5, luego 10, etc. En caso de no verificar con alguna de las condiciones hace una backtracking para probar una nueva combinación y vuelve a realiza una recursión. </w:t>
+      </w:r>
+      <w:r>
+        <w:rPr/>
+        <w:t>Para este ejercicio es una b</w:t>
+      </w:r>
+      <w:r>
+        <w:rPr/>
+        <w:t xml:space="preserve">úsqueda global, que recorre de forma </w:t>
+      </w:r>
+      <w:r>
+        <w:rPr/>
+        <w:t>exhaustiva el grafo,</w:t>
+      </w:r>
+      <w:r>
+        <w:rPr/>
+        <w:t xml:space="preserve"> sin ninguna optimización, entonces la solución que devuelve es la primera que encuentra (no necesariamente es la óptima) y sino encuentra ninguna solución luego de recorrer todo el grafo recursivamente</w:t>
+      </w:r>
+      <w:r>
+        <w:rPr/>
+        <w:t>, muestra “No se ha encontrado una solución con ese deadline”.</w:t>
+      </w:r>
+    </w:p>
+    <w:p>
+      <w:pPr>
+        <w:pStyle w:val="Normal"/>
+        <w:rPr/>
+      </w:pPr>
+      <w:r>
+        <w:rPr/>
+        <w:drawing>
+          <wp:anchor behindDoc="0" distT="0" distB="0" distL="0" distR="0" simplePos="0" locked="0" layoutInCell="1" allowOverlap="1" relativeHeight="4">
+            <wp:simplePos x="0" y="0"/>
+            <wp:positionH relativeFrom="column">
+              <wp:posOffset>29210</wp:posOffset>
+            </wp:positionH>
+            <wp:positionV relativeFrom="paragraph">
+              <wp:posOffset>426720</wp:posOffset>
+            </wp:positionV>
+            <wp:extent cx="6015990" cy="2864485"/>
+            <wp:effectExtent l="0" t="0" r="0" b="0"/>
+            <wp:wrapSquare wrapText="largest"/>
+            <wp:docPr id="3" name="Imagen1" descr=""/>
+            <wp:cNvGraphicFramePr>
+              <a:graphicFrameLocks xmlns:a="http://schemas.openxmlformats.org/drawingml/2006/main" noChangeAspect="1"/>
+            </wp:cNvGraphicFramePr>
+            <a:graphic xmlns:a="http://schemas.openxmlformats.org/drawingml/2006/main">
+              <a:graphicData uri="http://schemas.openxmlformats.org/drawingml/2006/picture">
+                <pic:pic xmlns:pic="http://schemas.openxmlformats.org/drawingml/2006/picture">
+                  <pic:nvPicPr>
+                    <pic:cNvPr id="3" name="Imagen1" descr=""/>
+                    <pic:cNvPicPr>
+                      <a:picLocks noChangeAspect="1" noChangeArrowheads="1"/>
+                    </pic:cNvPicPr>
+                  </pic:nvPicPr>
+                  <pic:blipFill>
+                    <a:blip r:embed="rId4"/>
+                    <a:srcRect l="0" t="7742" r="1699" b="8987"/>
+                    <a:stretch>
+                      <a:fillRect/>
+                    </a:stretch>
+                  </pic:blipFill>
+                  <pic:spPr bwMode="auto">
+                    <a:xfrm>
+                      <a:off x="0" y="0"/>
+                      <a:ext cx="6015990" cy="2864485"/>
                     </a:xfrm>
                     <a:prstGeom prst="rect">
                       <a:avLst/>
@@ -2382,214 +2531,7 @@
       </w:pPr>
       <w:r>
         <w:rPr/>
-      </w:r>
-    </w:p>
-    <w:p>
-      <w:pPr>
-        <w:pStyle w:val="Normal"/>
-        <w:rPr/>
-      </w:pPr>
-      <w:r>
-        <w:rPr/>
-      </w:r>
-    </w:p>
-    <w:p>
-      <w:pPr>
-        <w:pStyle w:val="Normal"/>
-        <w:rPr/>
-      </w:pPr>
-      <w:r>
-        <w:rPr/>
-      </w:r>
-    </w:p>
-    <w:p>
-      <w:pPr>
-        <w:pStyle w:val="Normal"/>
-        <w:rPr/>
-      </w:pPr>
-      <w:r>
-        <w:rPr/>
-      </w:r>
-    </w:p>
-    <w:p>
-      <w:pPr>
-        <w:pStyle w:val="Normal"/>
-        <w:rPr/>
-      </w:pPr>
-      <w:r>
-        <w:rPr/>
-      </w:r>
-    </w:p>
-    <w:p>
-      <w:pPr>
-        <w:pStyle w:val="Normal"/>
-        <w:rPr/>
-      </w:pPr>
-      <w:r>
-        <w:rPr/>
-      </w:r>
-    </w:p>
-    <w:p>
-      <w:pPr>
-        <w:pStyle w:val="Normal"/>
-        <w:rPr/>
-      </w:pPr>
-      <w:r>
-        <w:rPr/>
-      </w:r>
-    </w:p>
-    <w:p>
-      <w:pPr>
-        <w:pStyle w:val="Normal"/>
-        <w:rPr/>
-      </w:pPr>
-      <w:r>
-        <w:rPr/>
-      </w:r>
-    </w:p>
-    <w:p>
-      <w:pPr>
-        <w:pStyle w:val="Normal"/>
-        <w:rPr/>
-      </w:pPr>
-      <w:r>
-        <w:rPr/>
-      </w:r>
-    </w:p>
-    <w:p>
-      <w:pPr>
-        <w:pStyle w:val="Normal"/>
-        <w:rPr/>
-      </w:pPr>
-      <w:r>
-        <w:rPr/>
-      </w:r>
-    </w:p>
-    <w:p>
-      <w:pPr>
-        <w:pStyle w:val="Normal"/>
-        <w:rPr/>
-      </w:pPr>
-      <w:r>
-        <w:rPr/>
-      </w:r>
-    </w:p>
-    <w:p>
-      <w:pPr>
-        <w:pStyle w:val="Normal"/>
-        <w:rPr/>
-      </w:pPr>
-      <w:r>
-        <w:rPr/>
-      </w:r>
-    </w:p>
-    <w:p>
-      <w:pPr>
-        <w:pStyle w:val="Normal"/>
-        <w:rPr/>
-      </w:pPr>
-      <w:r>
-        <w:rPr/>
-      </w:r>
-    </w:p>
-    <w:p>
-      <w:pPr>
-        <w:pStyle w:val="Normal"/>
-        <w:rPr/>
-      </w:pPr>
-      <w:r>
-        <w:rPr/>
-      </w:r>
-    </w:p>
-    <w:p>
-      <w:pPr>
-        <w:pStyle w:val="Normal"/>
-        <w:rPr/>
-      </w:pPr>
-      <w:r>
-        <w:rPr/>
-      </w:r>
-    </w:p>
-    <w:p>
-      <w:pPr>
-        <w:pStyle w:val="Normal"/>
-        <w:rPr/>
-      </w:pPr>
-      <w:r>
-        <w:rPr/>
-      </w:r>
-    </w:p>
-    <w:p>
-      <w:pPr>
-        <w:pStyle w:val="Normal"/>
-        <w:rPr/>
-      </w:pPr>
-      <w:r>
-        <w:rPr/>
-      </w:r>
-    </w:p>
-    <w:p>
-      <w:pPr>
-        <w:pStyle w:val="Normal"/>
-        <w:rPr/>
-      </w:pPr>
-      <w:r>
-        <w:rPr/>
-      </w:r>
-    </w:p>
-    <w:p>
-      <w:pPr>
-        <w:pStyle w:val="Normal"/>
-        <w:rPr/>
-      </w:pPr>
-      <w:r>
-        <w:rPr/>
-        <w:drawing>
-          <wp:anchor behindDoc="0" distT="0" distB="0" distL="0" distR="0" simplePos="0" locked="0" layoutInCell="1" allowOverlap="1" relativeHeight="4">
-            <wp:simplePos x="0" y="0"/>
-            <wp:positionH relativeFrom="column">
-              <wp:posOffset>-172720</wp:posOffset>
-            </wp:positionH>
-            <wp:positionV relativeFrom="paragraph">
-              <wp:posOffset>114935</wp:posOffset>
-            </wp:positionV>
-            <wp:extent cx="6288405" cy="1884680"/>
-            <wp:effectExtent l="0" t="0" r="0" b="0"/>
-            <wp:wrapSquare wrapText="largest"/>
-            <wp:docPr id="3" name="Imagen3" descr=""/>
-            <wp:cNvGraphicFramePr>
-              <a:graphicFrameLocks xmlns:a="http://schemas.openxmlformats.org/drawingml/2006/main" noChangeAspect="1"/>
-            </wp:cNvGraphicFramePr>
-            <a:graphic xmlns:a="http://schemas.openxmlformats.org/drawingml/2006/main">
-              <a:graphicData uri="http://schemas.openxmlformats.org/drawingml/2006/picture">
-                <pic:pic xmlns:pic="http://schemas.openxmlformats.org/drawingml/2006/picture">
-                  <pic:nvPicPr>
-                    <pic:cNvPr id="3" name="Imagen3" descr=""/>
-                    <pic:cNvPicPr>
-                      <a:picLocks noChangeAspect="1" noChangeArrowheads="1"/>
-                    </pic:cNvPicPr>
-                  </pic:nvPicPr>
-                  <pic:blipFill>
-                    <a:blip r:embed="rId4"/>
-                    <a:srcRect l="0" t="6999" r="46282" b="64359"/>
-                    <a:stretch>
-                      <a:fillRect/>
-                    </a:stretch>
-                  </pic:blipFill>
-                  <pic:spPr bwMode="auto">
-                    <a:xfrm>
-                      <a:off x="0" y="0"/>
-                      <a:ext cx="6288405" cy="1884680"/>
-                    </a:xfrm>
-                    <a:prstGeom prst="rect">
-                      <a:avLst/>
-                    </a:prstGeom>
-                  </pic:spPr>
-                </pic:pic>
-              </a:graphicData>
-            </a:graphic>
-          </wp:anchor>
-        </w:drawing>
+        <w:t xml:space="preserve">Diagrama de secuencia. En lasordenas tenemos el número de tareas y en las abscisas el tiempo (tiempo de inicialización hasta llegar a la duración de realizar la tarea). Lo colores de las línes representan la máquina empleada para cada tarea[torno(azul), equipo para pintar (rojo), pulidora(magenta) horno(amarillo) y ensamblaje(cyan)]. </w:t>
       </w:r>
     </w:p>
     <w:sectPr>
@@ -2599,6 +2541,7 @@
       <w:pgNumType w:fmt="decimal"/>
       <w:formProt w:val="false"/>
       <w:textDirection w:val="lrTb"/>
+      <w:docGrid w:type="default" w:linePitch="100" w:charSpace="0"/>
     </w:sectPr>
   </w:body>
 </w:document>
@@ -2617,16 +2560,389 @@
       </w:rPr>
     </w:rPrDefault>
     <w:pPrDefault>
-      <w:pPr>
-        <w:widowControl/>
-      </w:pPr>
+      <w:pPr/>
     </w:pPrDefault>
   </w:docDefaults>
-  <w:style w:type="paragraph" w:styleId="Normal">
+  <w:latentStyles w:defLockedState="0" w:defUIPriority="99" w:defSemiHidden="0" w:defUnhideWhenUsed="0" w:defQFormat="0" w:count="371">
+    <w:lsdException w:name="Normal" w:uiPriority="0" w:qFormat="1"/>
+    <w:lsdException w:name="heading 1" w:uiPriority="9" w:qFormat="1"/>
+    <w:lsdException w:name="heading 2" w:uiPriority="9" w:semiHidden="1" w:unhideWhenUsed="1" w:qFormat="1"/>
+    <w:lsdException w:name="heading 3" w:uiPriority="9" w:semiHidden="1" w:unhideWhenUsed="1" w:qFormat="1"/>
+    <w:lsdException w:name="heading 4" w:uiPriority="9" w:semiHidden="1" w:unhideWhenUsed="1" w:qFormat="1"/>
+    <w:lsdException w:name="heading 5" w:uiPriority="9" w:semiHidden="1" w:unhideWhenUsed="1" w:qFormat="1"/>
+    <w:lsdException w:name="heading 6" w:uiPriority="9" w:semiHidden="1" w:unhideWhenUsed="1" w:qFormat="1"/>
+    <w:lsdException w:name="heading 7" w:uiPriority="9" w:semiHidden="1" w:unhideWhenUsed="1" w:qFormat="1"/>
+    <w:lsdException w:name="heading 8" w:uiPriority="9" w:semiHidden="1" w:unhideWhenUsed="1" w:qFormat="1"/>
+    <w:lsdException w:name="heading 9" w:uiPriority="9" w:semiHidden="1" w:unhideWhenUsed="1" w:qFormat="1"/>
+    <w:lsdException w:name="index 1" w:semiHidden="1" w:unhideWhenUsed="1"/>
+    <w:lsdException w:name="index 2" w:semiHidden="1" w:unhideWhenUsed="1"/>
+    <w:lsdException w:name="index 3" w:semiHidden="1" w:unhideWhenUsed="1"/>
+    <w:lsdException w:name="index 4" w:semiHidden="1" w:unhideWhenUsed="1"/>
+    <w:lsdException w:name="index 5" w:semiHidden="1" w:unhideWhenUsed="1"/>
+    <w:lsdException w:name="index 6" w:semiHidden="1" w:unhideWhenUsed="1"/>
+    <w:lsdException w:name="index 7" w:semiHidden="1" w:unhideWhenUsed="1"/>
+    <w:lsdException w:name="index 8" w:semiHidden="1" w:unhideWhenUsed="1"/>
+    <w:lsdException w:name="index 9" w:semiHidden="1" w:unhideWhenUsed="1"/>
+    <w:lsdException w:name="toc 1" w:uiPriority="39" w:semiHidden="1" w:unhideWhenUsed="1"/>
+    <w:lsdException w:name="toc 2" w:uiPriority="39" w:semiHidden="1" w:unhideWhenUsed="1"/>
+    <w:lsdException w:name="toc 3" w:uiPriority="39" w:semiHidden="1" w:unhideWhenUsed="1"/>
+    <w:lsdException w:name="toc 4" w:uiPriority="39" w:semiHidden="1" w:unhideWhenUsed="1"/>
+    <w:lsdException w:name="toc 5" w:uiPriority="39" w:semiHidden="1" w:unhideWhenUsed="1"/>
+    <w:lsdException w:name="toc 6" w:uiPriority="39" w:semiHidden="1" w:unhideWhenUsed="1"/>
+    <w:lsdException w:name="toc 7" w:uiPriority="39" w:semiHidden="1" w:unhideWhenUsed="1"/>
+    <w:lsdException w:name="toc 8" w:uiPriority="39" w:semiHidden="1" w:unhideWhenUsed="1"/>
+    <w:lsdException w:name="toc 9" w:uiPriority="39" w:semiHidden="1" w:unhideWhenUsed="1"/>
+    <w:lsdException w:name="Normal Indent" w:semiHidden="1" w:unhideWhenUsed="1"/>
+    <w:lsdException w:name="footnote text" w:semiHidden="1" w:unhideWhenUsed="1"/>
+    <w:lsdException w:name="annotation text" w:semiHidden="1" w:unhideWhenUsed="1"/>
+    <w:lsdException w:name="header" w:semiHidden="1" w:unhideWhenUsed="1"/>
+    <w:lsdException w:name="footer" w:semiHidden="1" w:unhideWhenUsed="1"/>
+    <w:lsdException w:name="index heading" w:semiHidden="1" w:unhideWhenUsed="1"/>
+    <w:lsdException w:name="caption" w:uiPriority="35" w:semiHidden="1" w:unhideWhenUsed="1" w:qFormat="1"/>
+    <w:lsdException w:name="table of figures" w:semiHidden="1" w:unhideWhenUsed="1"/>
+    <w:lsdException w:name="envelope address" w:semiHidden="1" w:unhideWhenUsed="1"/>
+    <w:lsdException w:name="envelope return" w:semiHidden="1" w:unhideWhenUsed="1"/>
+    <w:lsdException w:name="footnote reference" w:semiHidden="1" w:unhideWhenUsed="1"/>
+    <w:lsdException w:name="annotation reference" w:semiHidden="1" w:unhideWhenUsed="1"/>
+    <w:lsdException w:name="line number" w:semiHidden="1" w:unhideWhenUsed="1"/>
+    <w:lsdException w:name="page number" w:semiHidden="1" w:unhideWhenUsed="1"/>
+    <w:lsdException w:name="endnote reference" w:semiHidden="1" w:unhideWhenUsed="1"/>
+    <w:lsdException w:name="endnote text" w:semiHidden="1" w:unhideWhenUsed="1"/>
+    <w:lsdException w:name="table of authorities" w:semiHidden="1" w:unhideWhenUsed="1"/>
+    <w:lsdException w:name="macro" w:semiHidden="1" w:unhideWhenUsed="1"/>
+    <w:lsdException w:name="toa heading" w:semiHidden="1" w:unhideWhenUsed="1"/>
+    <w:lsdException w:name="List" w:semiHidden="1" w:unhideWhenUsed="1"/>
+    <w:lsdException w:name="List Bullet" w:semiHidden="1" w:unhideWhenUsed="1"/>
+    <w:lsdException w:name="List Number" w:semiHidden="1" w:unhideWhenUsed="1"/>
+    <w:lsdException w:name="List 2" w:semiHidden="1" w:unhideWhenUsed="1"/>
+    <w:lsdException w:name="List 3" w:semiHidden="1" w:unhideWhenUsed="1"/>
+    <w:lsdException w:name="List 4" w:semiHidden="1" w:unhideWhenUsed="1"/>
+    <w:lsdException w:name="List 5" w:semiHidden="1" w:unhideWhenUsed="1"/>
+    <w:lsdException w:name="List Bullet 2" w:semiHidden="1" w:unhideWhenUsed="1"/>
+    <w:lsdException w:name="List Bullet 3" w:semiHidden="1" w:unhideWhenUsed="1"/>
+    <w:lsdException w:name="List Bullet 4" w:semiHidden="1" w:unhideWhenUsed="1"/>
+    <w:lsdException w:name="List Bullet 5" w:semiHidden="1" w:unhideWhenUsed="1"/>
+    <w:lsdException w:name="List Number 2" w:semiHidden="1" w:unhideWhenUsed="1"/>
+    <w:lsdException w:name="List Number 3" w:semiHidden="1" w:unhideWhenUsed="1"/>
+    <w:lsdException w:name="List Number 4" w:semiHidden="1" w:unhideWhenUsed="1"/>
+    <w:lsdException w:name="List Number 5" w:semiHidden="1" w:unhideWhenUsed="1"/>
+    <w:lsdException w:name="Title" w:uiPriority="10" w:qFormat="1"/>
+    <w:lsdException w:name="Closing" w:semiHidden="1" w:unhideWhenUsed="1"/>
+    <w:lsdException w:name="Signature" w:semiHidden="1" w:unhideWhenUsed="1"/>
+    <w:lsdException w:name="Default Paragraph Font" w:uiPriority="1" w:semiHidden="1" w:unhideWhenUsed="1"/>
+    <w:lsdException w:name="Body Text" w:semiHidden="1" w:unhideWhenUsed="1"/>
+    <w:lsdException w:name="Body Text Indent" w:semiHidden="1" w:unhideWhenUsed="1"/>
+    <w:lsdException w:name="List Continue" w:semiHidden="1" w:unhideWhenUsed="1"/>
+    <w:lsdException w:name="List Continue 2" w:semiHidden="1" w:unhideWhenUsed="1"/>
+    <w:lsdException w:name="List Continue 3" w:semiHidden="1" w:unhideWhenUsed="1"/>
+    <w:lsdException w:name="List Continue 4" w:semiHidden="1" w:unhideWhenUsed="1"/>
+    <w:lsdException w:name="List Continue 5" w:semiHidden="1" w:unhideWhenUsed="1"/>
+    <w:lsdException w:name="Message Header" w:semiHidden="1" w:unhideWhenUsed="1"/>
+    <w:lsdException w:name="Subtitle" w:uiPriority="11" w:qFormat="1"/>
+    <w:lsdException w:name="Salutation" w:semiHidden="1" w:unhideWhenUsed="1"/>
+    <w:lsdException w:name="Date" w:semiHidden="1" w:unhideWhenUsed="1"/>
+    <w:lsdException w:name="Body Text First Indent" w:semiHidden="1" w:unhideWhenUsed="1"/>
+    <w:lsdException w:name="Body Text First Indent 2" w:semiHidden="1" w:unhideWhenUsed="1"/>
+    <w:lsdException w:name="Note Heading" w:semiHidden="1" w:unhideWhenUsed="1"/>
+    <w:lsdException w:name="Body Text 2" w:semiHidden="1" w:unhideWhenUsed="1"/>
+    <w:lsdException w:name="Body Text 3" w:semiHidden="1" w:unhideWhenUsed="1"/>
+    <w:lsdException w:name="Body Text Indent 2" w:semiHidden="1" w:unhideWhenUsed="1"/>
+    <w:lsdException w:name="Body Text Indent 3" w:semiHidden="1" w:unhideWhenUsed="1"/>
+    <w:lsdException w:name="Block Text" w:semiHidden="1" w:unhideWhenUsed="1"/>
+    <w:lsdException w:name="Hyperlink" w:semiHidden="1" w:unhideWhenUsed="1"/>
+    <w:lsdException w:name="FollowedHyperlink" w:semiHidden="1" w:unhideWhenUsed="1"/>
+    <w:lsdException w:name="Strong" w:uiPriority="22" w:qFormat="1"/>
+    <w:lsdException w:name="Emphasis" w:uiPriority="20" w:qFormat="1"/>
+    <w:lsdException w:name="Document Map" w:semiHidden="1" w:unhideWhenUsed="1"/>
+    <w:lsdException w:name="Plain Text" w:semiHidden="1" w:unhideWhenUsed="1"/>
+    <w:lsdException w:name="E-mail Signature" w:semiHidden="1" w:unhideWhenUsed="1"/>
+    <w:lsdException w:name="HTML Top of Form" w:semiHidden="1" w:unhideWhenUsed="1"/>
+    <w:lsdException w:name="HTML Bottom of Form" w:semiHidden="1" w:unhideWhenUsed="1"/>
+    <w:lsdException w:name="Normal (Web)" w:semiHidden="1" w:unhideWhenUsed="1"/>
+    <w:lsdException w:name="HTML Acronym" w:semiHidden="1" w:unhideWhenUsed="1"/>
+    <w:lsdException w:name="HTML Address" w:semiHidden="1" w:unhideWhenUsed="1"/>
+    <w:lsdException w:name="HTML Cite" w:semiHidden="1" w:unhideWhenUsed="1"/>
+    <w:lsdException w:name="HTML Code" w:semiHidden="1" w:unhideWhenUsed="1"/>
+    <w:lsdException w:name="HTML Definition" w:semiHidden="1" w:unhideWhenUsed="1"/>
+    <w:lsdException w:name="HTML Keyboard" w:semiHidden="1" w:unhideWhenUsed="1"/>
+    <w:lsdException w:name="HTML Preformatted" w:semiHidden="1" w:unhideWhenUsed="1"/>
+    <w:lsdException w:name="HTML Sample" w:semiHidden="1" w:unhideWhenUsed="1"/>
+    <w:lsdException w:name="HTML Typewriter" w:semiHidden="1" w:unhideWhenUsed="1"/>
+    <w:lsdException w:name="HTML Variable" w:semiHidden="1" w:unhideWhenUsed="1"/>
+    <w:lsdException w:name="Normal Table" w:semiHidden="1" w:unhideWhenUsed="1"/>
+    <w:lsdException w:name="annotation subject" w:semiHidden="1" w:unhideWhenUsed="1"/>
+    <w:lsdException w:name="No List" w:semiHidden="1" w:unhideWhenUsed="1"/>
+    <w:lsdException w:name="Outline List 1" w:semiHidden="1" w:unhideWhenUsed="1"/>
+    <w:lsdException w:name="Outline List 2" w:semiHidden="1" w:unhideWhenUsed="1"/>
+    <w:lsdException w:name="Outline List 3" w:semiHidden="1" w:unhideWhenUsed="1"/>
+    <w:lsdException w:name="Table Simple 1" w:semiHidden="1" w:unhideWhenUsed="1"/>
+    <w:lsdException w:name="Table Simple 2" w:semiHidden="1" w:unhideWhenUsed="1"/>
+    <w:lsdException w:name="Table Simple 3" w:semiHidden="1" w:unhideWhenUsed="1"/>
+    <w:lsdException w:name="Table Classic 1" w:semiHidden="1" w:unhideWhenUsed="1"/>
+    <w:lsdException w:name="Table Classic 2" w:semiHidden="1" w:unhideWhenUsed="1"/>
+    <w:lsdException w:name="Table Classic 3" w:semiHidden="1" w:unhideWhenUsed="1"/>
+    <w:lsdException w:name="Table Classic 4" w:semiHidden="1" w:unhideWhenUsed="1"/>
+    <w:lsdException w:name="Table Colorful 1" w:semiHidden="1" w:unhideWhenUsed="1"/>
+    <w:lsdException w:name="Table Colorful 2" w:semiHidden="1" w:unhideWhenUsed="1"/>
+    <w:lsdException w:name="Table Colorful 3" w:semiHidden="1" w:unhideWhenUsed="1"/>
+    <w:lsdException w:name="Table Columns 1" w:semiHidden="1" w:unhideWhenUsed="1"/>
+    <w:lsdException w:name="Table Columns 2" w:semiHidden="1" w:unhideWhenUsed="1"/>
+    <w:lsdException w:name="Table Columns 3" w:semiHidden="1" w:unhideWhenUsed="1"/>
+    <w:lsdException w:name="Table Columns 4" w:semiHidden="1" w:unhideWhenUsed="1"/>
+    <w:lsdException w:name="Table Columns 5" w:semiHidden="1" w:unhideWhenUsed="1"/>
+    <w:lsdException w:name="Table Grid 1" w:semiHidden="1" w:unhideWhenUsed="1"/>
+    <w:lsdException w:name="Table Grid 2" w:semiHidden="1" w:unhideWhenUsed="1"/>
+    <w:lsdException w:name="Table Grid 3" w:semiHidden="1" w:unhideWhenUsed="1"/>
+    <w:lsdException w:name="Table Grid 4" w:semiHidden="1" w:unhideWhenUsed="1"/>
+    <w:lsdException w:name="Table Grid 5" w:semiHidden="1" w:unhideWhenUsed="1"/>
+    <w:lsdException w:name="Table Grid 6" w:semiHidden="1" w:unhideWhenUsed="1"/>
+    <w:lsdException w:name="Table Grid 7" w:semiHidden="1" w:unhideWhenUsed="1"/>
+    <w:lsdException w:name="Table Grid 8" w:semiHidden="1" w:unhideWhenUsed="1"/>
+    <w:lsdException w:name="Table List 1" w:semiHidden="1" w:unhideWhenUsed="1"/>
+    <w:lsdException w:name="Table List 2" w:semiHidden="1" w:unhideWhenUsed="1"/>
+    <w:lsdException w:name="Table List 3" w:semiHidden="1" w:unhideWhenUsed="1"/>
+    <w:lsdException w:name="Table List 4" w:semiHidden="1" w:unhideWhenUsed="1"/>
+    <w:lsdException w:name="Table List 5" w:semiHidden="1" w:unhideWhenUsed="1"/>
+    <w:lsdException w:name="Table List 6" w:semiHidden="1" w:unhideWhenUsed="1"/>
+    <w:lsdException w:name="Table List 7" w:semiHidden="1" w:unhideWhenUsed="1"/>
+    <w:lsdException w:name="Table List 8" w:semiHidden="1" w:unhideWhenUsed="1"/>
+    <w:lsdException w:name="Table 3D effects 1" w:semiHidden="1" w:unhideWhenUsed="1"/>
+    <w:lsdException w:name="Table 3D effects 2" w:semiHidden="1" w:unhideWhenUsed="1"/>
+    <w:lsdException w:name="Table 3D effects 3" w:semiHidden="1" w:unhideWhenUsed="1"/>
+    <w:lsdException w:name="Table Contemporary" w:semiHidden="1" w:unhideWhenUsed="1"/>
+    <w:lsdException w:name="Table Elegant" w:semiHidden="1" w:unhideWhenUsed="1"/>
+    <w:lsdException w:name="Table Professional" w:semiHidden="1" w:unhideWhenUsed="1"/>
+    <w:lsdException w:name="Table Subtle 1" w:semiHidden="1" w:unhideWhenUsed="1"/>
+    <w:lsdException w:name="Table Subtle 2" w:semiHidden="1" w:unhideWhenUsed="1"/>
+    <w:lsdException w:name="Table Web 1" w:semiHidden="1" w:unhideWhenUsed="1"/>
+    <w:lsdException w:name="Table Web 2" w:semiHidden="1" w:unhideWhenUsed="1"/>
+    <w:lsdException w:name="Table Web 3" w:semiHidden="1" w:unhideWhenUsed="1"/>
+    <w:lsdException w:name="Balloon Text" w:semiHidden="1" w:unhideWhenUsed="1"/>
+    <w:lsdException w:name="Table Grid" w:uiPriority="39"/>
+    <w:lsdException w:name="Table Theme" w:semiHidden="1" w:unhideWhenUsed="1"/>
+    <w:lsdException w:name="Placeholder Text" w:semiHidden="1"/>
+    <w:lsdException w:name="No Spacing" w:uiPriority="1" w:qFormat="1"/>
+    <w:lsdException w:name="Light Shading" w:uiPriority="60"/>
+    <w:lsdException w:name="Light List" w:uiPriority="61"/>
+    <w:lsdException w:name="Light Grid" w:uiPriority="62"/>
+    <w:lsdException w:name="Medium Shading 1" w:uiPriority="63"/>
+    <w:lsdException w:name="Medium Shading 2" w:uiPriority="64"/>
+    <w:lsdException w:name="Medium List 1" w:uiPriority="65"/>
+    <w:lsdException w:name="Medium List 2" w:uiPriority="66"/>
+    <w:lsdException w:name="Medium Grid 1" w:uiPriority="67"/>
+    <w:lsdException w:name="Medium Grid 2" w:uiPriority="68"/>
+    <w:lsdException w:name="Medium Grid 3" w:uiPriority="69"/>
+    <w:lsdException w:name="Dark List" w:uiPriority="70"/>
+    <w:lsdException w:name="Colorful Shading" w:uiPriority="71"/>
+    <w:lsdException w:name="Colorful List" w:uiPriority="72"/>
+    <w:lsdException w:name="Colorful Grid" w:uiPriority="73"/>
+    <w:lsdException w:name="Light Shading Accent 1" w:uiPriority="60"/>
+    <w:lsdException w:name="Light List Accent 1" w:uiPriority="61"/>
+    <w:lsdException w:name="Light Grid Accent 1" w:uiPriority="62"/>
+    <w:lsdException w:name="Medium Shading 1 Accent 1" w:uiPriority="63"/>
+    <w:lsdException w:name="Medium Shading 2 Accent 1" w:uiPriority="64"/>
+    <w:lsdException w:name="Medium List 1 Accent 1" w:uiPriority="65"/>
+    <w:lsdException w:name="Revision" w:semiHidden="1"/>
+    <w:lsdException w:name="List Paragraph" w:uiPriority="34" w:qFormat="1"/>
+    <w:lsdException w:name="Quote" w:uiPriority="29" w:qFormat="1"/>
+    <w:lsdException w:name="Intense Quote" w:uiPriority="30" w:qFormat="1"/>
+    <w:lsdException w:name="Medium List 2 Accent 1" w:uiPriority="66"/>
+    <w:lsdException w:name="Medium Grid 1 Accent 1" w:uiPriority="67"/>
+    <w:lsdException w:name="Medium Grid 2 Accent 1" w:uiPriority="68"/>
+    <w:lsdException w:name="Medium Grid 3 Accent 1" w:uiPriority="69"/>
+    <w:lsdException w:name="Dark List Accent 1" w:uiPriority="70"/>
+    <w:lsdException w:name="Colorful Shading Accent 1" w:uiPriority="71"/>
+    <w:lsdException w:name="Colorful List Accent 1" w:uiPriority="72"/>
+    <w:lsdException w:name="Colorful Grid Accent 1" w:uiPriority="73"/>
+    <w:lsdException w:name="Light Shading Accent 2" w:uiPriority="60"/>
+    <w:lsdException w:name="Light List Accent 2" w:uiPriority="61"/>
+    <w:lsdException w:name="Light Grid Accent 2" w:uiPriority="62"/>
+    <w:lsdException w:name="Medium Shading 1 Accent 2" w:uiPriority="63"/>
+    <w:lsdException w:name="Medium Shading 2 Accent 2" w:uiPriority="64"/>
+    <w:lsdException w:name="Medium List 1 Accent 2" w:uiPriority="65"/>
+    <w:lsdException w:name="Medium List 2 Accent 2" w:uiPriority="66"/>
+    <w:lsdException w:name="Medium Grid 1 Accent 2" w:uiPriority="67"/>
+    <w:lsdException w:name="Medium Grid 2 Accent 2" w:uiPriority="68"/>
+    <w:lsdException w:name="Medium Grid 3 Accent 2" w:uiPriority="69"/>
+    <w:lsdException w:name="Dark List Accent 2" w:uiPriority="70"/>
+    <w:lsdException w:name="Colorful Shading Accent 2" w:uiPriority="71"/>
+    <w:lsdException w:name="Colorful List Accent 2" w:uiPriority="72"/>
+    <w:lsdException w:name="Colorful Grid Accent 2" w:uiPriority="73"/>
+    <w:lsdException w:name="Light Shading Accent 3" w:uiPriority="60"/>
+    <w:lsdException w:name="Light List Accent 3" w:uiPriority="61"/>
+    <w:lsdException w:name="Light Grid Accent 3" w:uiPriority="62"/>
+    <w:lsdException w:name="Medium Shading 1 Accent 3" w:uiPriority="63"/>
+    <w:lsdException w:name="Medium Shading 2 Accent 3" w:uiPriority="64"/>
+    <w:lsdException w:name="Medium List 1 Accent 3" w:uiPriority="65"/>
+    <w:lsdException w:name="Medium List 2 Accent 3" w:uiPriority="66"/>
+    <w:lsdException w:name="Medium Grid 1 Accent 3" w:uiPriority="67"/>
+    <w:lsdException w:name="Medium Grid 2 Accent 3" w:uiPriority="68"/>
+    <w:lsdException w:name="Medium Grid 3 Accent 3" w:uiPriority="69"/>
+    <w:lsdException w:name="Dark List Accent 3" w:uiPriority="70"/>
+    <w:lsdException w:name="Colorful Shading Accent 3" w:uiPriority="71"/>
+    <w:lsdException w:name="Colorful List Accent 3" w:uiPriority="72"/>
+    <w:lsdException w:name="Colorful Grid Accent 3" w:uiPriority="73"/>
+    <w:lsdException w:name="Light Shading Accent 4" w:uiPriority="60"/>
+    <w:lsdException w:name="Light List Accent 4" w:uiPriority="61"/>
+    <w:lsdException w:name="Light Grid Accent 4" w:uiPriority="62"/>
+    <w:lsdException w:name="Medium Shading 1 Accent 4" w:uiPriority="63"/>
+    <w:lsdException w:name="Medium Shading 2 Accent 4" w:uiPriority="64"/>
+    <w:lsdException w:name="Medium List 1 Accent 4" w:uiPriority="65"/>
+    <w:lsdException w:name="Medium List 2 Accent 4" w:uiPriority="66"/>
+    <w:lsdException w:name="Medium Grid 1 Accent 4" w:uiPriority="67"/>
+    <w:lsdException w:name="Medium Grid 2 Accent 4" w:uiPriority="68"/>
+    <w:lsdException w:name="Medium Grid 3 Accent 4" w:uiPriority="69"/>
+    <w:lsdException w:name="Dark List Accent 4" w:uiPriority="70"/>
+    <w:lsdException w:name="Colorful Shading Accent 4" w:uiPriority="71"/>
+    <w:lsdException w:name="Colorful List Accent 4" w:uiPriority="72"/>
+    <w:lsdException w:name="Colorful Grid Accent 4" w:uiPriority="73"/>
+    <w:lsdException w:name="Light Shading Accent 5" w:uiPriority="60"/>
+    <w:lsdException w:name="Light List Accent 5" w:uiPriority="61"/>
+    <w:lsdException w:name="Light Grid Accent 5" w:uiPriority="62"/>
+    <w:lsdException w:name="Medium Shading 1 Accent 5" w:uiPriority="63"/>
+    <w:lsdException w:name="Medium Shading 2 Accent 5" w:uiPriority="64"/>
+    <w:lsdException w:name="Medium List 1 Accent 5" w:uiPriority="65"/>
+    <w:lsdException w:name="Medium List 2 Accent 5" w:uiPriority="66"/>
+    <w:lsdException w:name="Medium Grid 1 Accent 5" w:uiPriority="67"/>
+    <w:lsdException w:name="Medium Grid 2 Accent 5" w:uiPriority="68"/>
+    <w:lsdException w:name="Medium Grid 3 Accent 5" w:uiPriority="69"/>
+    <w:lsdException w:name="Dark List Accent 5" w:uiPriority="70"/>
+    <w:lsdException w:name="Colorful Shading Accent 5" w:uiPriority="71"/>
+    <w:lsdException w:name="Colorful List Accent 5" w:uiPriority="72"/>
+    <w:lsdException w:name="Colorful Grid Accent 5" w:uiPriority="73"/>
+    <w:lsdException w:name="Light Shading Accent 6" w:uiPriority="60"/>
+    <w:lsdException w:name="Light List Accent 6" w:uiPriority="61"/>
+    <w:lsdException w:name="Light Grid Accent 6" w:uiPriority="62"/>
+    <w:lsdException w:name="Medium Shading 1 Accent 6" w:uiPriority="63"/>
+    <w:lsdException w:name="Medium Shading 2 Accent 6" w:uiPriority="64"/>
+    <w:lsdException w:name="Medium List 1 Accent 6" w:uiPriority="65"/>
+    <w:lsdException w:name="Medium List 2 Accent 6" w:uiPriority="66"/>
+    <w:lsdException w:name="Medium Grid 1 Accent 6" w:uiPriority="67"/>
+    <w:lsdException w:name="Medium Grid 2 Accent 6" w:uiPriority="68"/>
+    <w:lsdException w:name="Medium Grid 3 Accent 6" w:uiPriority="69"/>
+    <w:lsdException w:name="Dark List Accent 6" w:uiPriority="70"/>
+    <w:lsdException w:name="Colorful Shading Accent 6" w:uiPriority="71"/>
+    <w:lsdException w:name="Colorful List Accent 6" w:uiPriority="72"/>
+    <w:lsdException w:name="Colorful Grid Accent 6" w:uiPriority="73"/>
+    <w:lsdException w:name="Subtle Emphasis" w:uiPriority="19" w:qFormat="1"/>
+    <w:lsdException w:name="Intense Emphasis" w:uiPriority="21" w:qFormat="1"/>
+    <w:lsdException w:name="Subtle Reference" w:uiPriority="31" w:qFormat="1"/>
+    <w:lsdException w:name="Intense Reference" w:uiPriority="32" w:qFormat="1"/>
+    <w:lsdException w:name="Book Title" w:uiPriority="33" w:qFormat="1"/>
+    <w:lsdException w:name="Bibliography" w:uiPriority="37" w:semiHidden="1" w:unhideWhenUsed="1"/>
+    <w:lsdException w:name="TOC Heading" w:uiPriority="39" w:semiHidden="1" w:unhideWhenUsed="1" w:qFormat="1"/>
+    <w:lsdException w:name="Plain Table 1" w:uiPriority="41"/>
+    <w:lsdException w:name="Plain Table 2" w:uiPriority="42"/>
+    <w:lsdException w:name="Plain Table 3" w:uiPriority="43"/>
+    <w:lsdException w:name="Plain Table 4" w:uiPriority="44"/>
+    <w:lsdException w:name="Plain Table 5" w:uiPriority="45"/>
+    <w:lsdException w:name="Grid Table Light" w:uiPriority="40"/>
+    <w:lsdException w:name="Grid Table 1 Light" w:uiPriority="46"/>
+    <w:lsdException w:name="Grid Table 2" w:uiPriority="47"/>
+    <w:lsdException w:name="Grid Table 3" w:uiPriority="48"/>
+    <w:lsdException w:name="Grid Table 4" w:uiPriority="49"/>
+    <w:lsdException w:name="Grid Table 5 Dark" w:uiPriority="50"/>
+    <w:lsdException w:name="Grid Table 6 Colorful" w:uiPriority="51"/>
+    <w:lsdException w:name="Grid Table 7 Colorful" w:uiPriority="52"/>
+    <w:lsdException w:name="Grid Table 1 Light Accent 1" w:uiPriority="46"/>
+    <w:lsdException w:name="Grid Table 2 Accent 1" w:uiPriority="47"/>
+    <w:lsdException w:name="Grid Table 3 Accent 1" w:uiPriority="48"/>
+    <w:lsdException w:name="Grid Table 4 Accent 1" w:uiPriority="49"/>
+    <w:lsdException w:name="Grid Table 5 Dark Accent 1" w:uiPriority="50"/>
+    <w:lsdException w:name="Grid Table 6 Colorful Accent 1" w:uiPriority="51"/>
+    <w:lsdException w:name="Grid Table 7 Colorful Accent 1" w:uiPriority="52"/>
+    <w:lsdException w:name="Grid Table 1 Light Accent 2" w:uiPriority="46"/>
+    <w:lsdException w:name="Grid Table 2 Accent 2" w:uiPriority="47"/>
+    <w:lsdException w:name="Grid Table 3 Accent 2" w:uiPriority="48"/>
+    <w:lsdException w:name="Grid Table 4 Accent 2" w:uiPriority="49"/>
+    <w:lsdException w:name="Grid Table 5 Dark Accent 2" w:uiPriority="50"/>
+    <w:lsdException w:name="Grid Table 6 Colorful Accent 2" w:uiPriority="51"/>
+    <w:lsdException w:name="Grid Table 7 Colorful Accent 2" w:uiPriority="52"/>
+    <w:lsdException w:name="Grid Table 1 Light Accent 3" w:uiPriority="46"/>
+    <w:lsdException w:name="Grid Table 2 Accent 3" w:uiPriority="47"/>
+    <w:lsdException w:name="Grid Table 3 Accent 3" w:uiPriority="48"/>
+    <w:lsdException w:name="Grid Table 4 Accent 3" w:uiPriority="49"/>
+    <w:lsdException w:name="Grid Table 5 Dark Accent 3" w:uiPriority="50"/>
+    <w:lsdException w:name="Grid Table 6 Colorful Accent 3" w:uiPriority="51"/>
+    <w:lsdException w:name="Grid Table 7 Colorful Accent 3" w:uiPriority="52"/>
+    <w:lsdException w:name="Grid Table 1 Light Accent 4" w:uiPriority="46"/>
+    <w:lsdException w:name="Grid Table 2 Accent 4" w:uiPriority="47"/>
+    <w:lsdException w:name="Grid Table 3 Accent 4" w:uiPriority="48"/>
+    <w:lsdException w:name="Grid Table 4 Accent 4" w:uiPriority="49"/>
+    <w:lsdException w:name="Grid Table 5 Dark Accent 4" w:uiPriority="50"/>
+    <w:lsdException w:name="Grid Table 6 Colorful Accent 4" w:uiPriority="51"/>
+    <w:lsdException w:name="Grid Table 7 Colorful Accent 4" w:uiPriority="52"/>
+    <w:lsdException w:name="Grid Table 1 Light Accent 5" w:uiPriority="46"/>
+    <w:lsdException w:name="Grid Table 2 Accent 5" w:uiPriority="47"/>
+    <w:lsdException w:name="Grid Table 3 Accent 5" w:uiPriority="48"/>
+    <w:lsdException w:name="Grid Table 4 Accent 5" w:uiPriority="49"/>
+    <w:lsdException w:name="Grid Table 5 Dark Accent 5" w:uiPriority="50"/>
+    <w:lsdException w:name="Grid Table 6 Colorful Accent 5" w:uiPriority="51"/>
+    <w:lsdException w:name="Grid Table 7 Colorful Accent 5" w:uiPriority="52"/>
+    <w:lsdException w:name="Grid Table 1 Light Accent 6" w:uiPriority="46"/>
+    <w:lsdException w:name="Grid Table 2 Accent 6" w:uiPriority="47"/>
+    <w:lsdException w:name="Grid Table 3 Accent 6" w:uiPriority="48"/>
+    <w:lsdException w:name="Grid Table 4 Accent 6" w:uiPriority="49"/>
+    <w:lsdException w:name="Grid Table 5 Dark Accent 6" w:uiPriority="50"/>
+    <w:lsdException w:name="Grid Table 6 Colorful Accent 6" w:uiPriority="51"/>
+    <w:lsdException w:name="Grid Table 7 Colorful Accent 6" w:uiPriority="52"/>
+    <w:lsdException w:name="List Table 1 Light" w:uiPriority="46"/>
+    <w:lsdException w:name="List Table 2" w:uiPriority="47"/>
+    <w:lsdException w:name="List Table 3" w:uiPriority="48"/>
+    <w:lsdException w:name="List Table 4" w:uiPriority="49"/>
+    <w:lsdException w:name="List Table 5 Dark" w:uiPriority="50"/>
+    <w:lsdException w:name="List Table 6 Colorful" w:uiPriority="51"/>
+    <w:lsdException w:name="List Table 7 Colorful" w:uiPriority="52"/>
+    <w:lsdException w:name="List Table 1 Light Accent 1" w:uiPriority="46"/>
+    <w:lsdException w:name="List Table 2 Accent 1" w:uiPriority="47"/>
+    <w:lsdException w:name="List Table 3 Accent 1" w:uiPriority="48"/>
+    <w:lsdException w:name="List Table 4 Accent 1" w:uiPriority="49"/>
+    <w:lsdException w:name="List Table 5 Dark Accent 1" w:uiPriority="50"/>
+    <w:lsdException w:name="List Table 6 Colorful Accent 1" w:uiPriority="51"/>
+    <w:lsdException w:name="List Table 7 Colorful Accent 1" w:uiPriority="52"/>
+    <w:lsdException w:name="List Table 1 Light Accent 2" w:uiPriority="46"/>
+    <w:lsdException w:name="List Table 2 Accent 2" w:uiPriority="47"/>
+    <w:lsdException w:name="List Table 3 Accent 2" w:uiPriority="48"/>
+    <w:lsdException w:name="List Table 4 Accent 2" w:uiPriority="49"/>
+    <w:lsdException w:name="List Table 5 Dark Accent 2" w:uiPriority="50"/>
+    <w:lsdException w:name="List Table 6 Colorful Accent 2" w:uiPriority="51"/>
+    <w:lsdException w:name="List Table 7 Colorful Accent 2" w:uiPriority="52"/>
+    <w:lsdException w:name="List Table 1 Light Accent 3" w:uiPriority="46"/>
+    <w:lsdException w:name="List Table 2 Accent 3" w:uiPriority="47"/>
+    <w:lsdException w:name="List Table 3 Accent 3" w:uiPriority="48"/>
+    <w:lsdException w:name="List Table 4 Accent 3" w:uiPriority="49"/>
+    <w:lsdException w:name="List Table 5 Dark Accent 3" w:uiPriority="50"/>
+    <w:lsdException w:name="List Table 6 Colorful Accent 3" w:uiPriority="51"/>
+    <w:lsdException w:name="List Table 7 Colorful Accent 3" w:uiPriority="52"/>
+    <w:lsdException w:name="List Table 1 Light Accent 4" w:uiPriority="46"/>
+    <w:lsdException w:name="List Table 2 Accent 4" w:uiPriority="47"/>
+    <w:lsdException w:name="List Table 3 Accent 4" w:uiPriority="48"/>
+    <w:lsdException w:name="List Table 4 Accent 4" w:uiPriority="49"/>
+    <w:lsdException w:name="List Table 5 Dark Accent 4" w:uiPriority="50"/>
+    <w:lsdException w:name="List Table 6 Colorful Accent 4" w:uiPriority="51"/>
+    <w:lsdException w:name="List Table 7 Colorful Accent 4" w:uiPriority="52"/>
+    <w:lsdException w:name="List Table 1 Light Accent 5" w:uiPriority="46"/>
+    <w:lsdException w:name="List Table 2 Accent 5" w:uiPriority="47"/>
+    <w:lsdException w:name="List Table 3 Accent 5" w:uiPriority="48"/>
+    <w:lsdException w:name="List Table 4 Accent 5" w:uiPriority="49"/>
+    <w:lsdException w:name="List Table 5 Dark Accent 5" w:uiPriority="50"/>
+    <w:lsdException w:name="List Table 6 Colorful Accent 5" w:uiPriority="51"/>
+    <w:lsdException w:name="List Table 7 Colorful Accent 5" w:uiPriority="52"/>
+    <w:lsdException w:name="List Table 1 Light Accent 6" w:uiPriority="46"/>
+    <w:lsdException w:name="List Table 2 Accent 6" w:uiPriority="47"/>
+    <w:lsdException w:name="List Table 3 Accent 6" w:uiPriority="48"/>
+    <w:lsdException w:name="List Table 4 Accent 6" w:uiPriority="49"/>
+    <w:lsdException w:name="List Table 5 Dark Accent 6" w:uiPriority="50"/>
+    <w:lsdException w:name="List Table 6 Colorful Accent 6" w:uiPriority="51"/>
+    <w:lsdException w:name="List Table 7 Colorful Accent 6" w:uiPriority="52"/>
+  </w:latentStyles>
+  <w:style w:type="paragraph" w:styleId="Normal" w:default="1">
     <w:name w:val="Normal"/>
     <w:qFormat/>
     <w:pPr>
       <w:widowControl/>
+      <w:bidi w:val="0"/>
+      <w:jc w:val="left"/>
     </w:pPr>
     <w:rPr>
       <w:rFonts w:ascii="Liberation Serif" w:hAnsi="Liberation Serif" w:eastAsia="Noto Sans CJK SC" w:cs="Lohit Devanagari"/>
@@ -2637,7 +2953,15 @@
       <w:lang w:val="es-AR" w:eastAsia="zh-CN" w:bidi="hi-IN"/>
     </w:rPr>
   </w:style>
-  <w:style w:type="paragraph" w:styleId="Ttulo">
+  <w:style w:type="character" w:styleId="DefaultParagraphFont" w:default="1">
+    <w:name w:val="Default Paragraph Font"/>
+    <w:uiPriority w:val="1"/>
+    <w:semiHidden/>
+    <w:unhideWhenUsed/>
+    <w:qFormat/>
+    <w:rPr/>
+  </w:style>
+  <w:style w:type="paragraph" w:styleId="Ttulo" w:customStyle="1">
     <w:name w:val="Título"/>
     <w:basedOn w:val="Normal"/>
     <w:next w:val="Cuerpodetexto"/>
@@ -2647,7 +2971,7 @@
       <w:spacing w:before="240" w:after="120"/>
     </w:pPr>
     <w:rPr>
-      <w:rFonts w:ascii="Liberation Sans" w:hAnsi="Liberation Sans" w:eastAsia="Noto Sans CJK SC" w:cs="Lohit Devanagari"/>
+      <w:rFonts w:ascii="Liberation Sans" w:hAnsi="Liberation Sans"/>
       <w:sz w:val="28"/>
       <w:szCs w:val="28"/>
     </w:rPr>
@@ -2664,9 +2988,7 @@
     <w:name w:val="List"/>
     <w:basedOn w:val="Cuerpodetexto"/>
     <w:pPr/>
-    <w:rPr>
-      <w:rFonts w:cs="Lohit Devanagari"/>
-    </w:rPr>
+    <w:rPr/>
   </w:style>
   <w:style w:type="paragraph" w:styleId="Leyenda">
     <w:name w:val="Caption"/>
@@ -2684,18 +3006,29 @@
       <w:szCs w:val="24"/>
     </w:rPr>
   </w:style>
-  <w:style w:type="paragraph" w:styleId="Ndice">
+  <w:style w:type="paragraph" w:styleId="Ndice" w:customStyle="1">
     <w:name w:val="Índice"/>
     <w:basedOn w:val="Normal"/>
     <w:qFormat/>
     <w:pPr>
       <w:suppressLineNumbers/>
     </w:pPr>
+    <w:rPr/>
+  </w:style>
+  <w:style w:type="paragraph" w:styleId="Caption">
+    <w:name w:val="caption"/>
+    <w:basedOn w:val="Normal"/>
+    <w:qFormat/>
+    <w:pPr>
+      <w:suppressLineNumbers/>
+      <w:spacing w:before="120" w:after="120"/>
+    </w:pPr>
     <w:rPr>
-      <w:rFonts w:cs="Lohit Devanagari"/>
+      <w:i/>
+      <w:iCs/>
     </w:rPr>
   </w:style>
-  <w:style w:type="paragraph" w:styleId="Contenidodelatabla">
+  <w:style w:type="paragraph" w:styleId="Contenidodelatabla" w:customStyle="1">
     <w:name w:val="Contenido de la tabla"/>
     <w:basedOn w:val="Normal"/>
     <w:qFormat/>
@@ -2704,12 +3037,11 @@
     </w:pPr>
     <w:rPr/>
   </w:style>
-  <w:style w:type="paragraph" w:styleId="Ttulodelatabla">
+  <w:style w:type="paragraph" w:styleId="Ttulodelatabla" w:customStyle="1">
     <w:name w:val="Título de la tabla"/>
     <w:basedOn w:val="Contenidodelatabla"/>
     <w:qFormat/>
     <w:pPr>
-      <w:suppressLineNumbers/>
       <w:jc w:val="center"/>
     </w:pPr>
     <w:rPr>
@@ -2717,5 +3049,288 @@
       <w:bCs/>
     </w:rPr>
   </w:style>
+  <w:style w:type="numbering" w:styleId="NoList" w:default="1">
+    <w:name w:val="No List"/>
+    <w:uiPriority w:val="99"/>
+    <w:semiHidden/>
+    <w:unhideWhenUsed/>
+    <w:qFormat/>
+  </w:style>
+  <w:style w:type="table" w:default="1" w:styleId="Tablanormal">
+    <w:name w:val="Normal Table"/>
+    <w:uiPriority w:val="99"/>
+    <w:semiHidden/>
+    <w:unhideWhenUsed/>
+    <w:tblPr>
+      <w:tblInd w:w="0" w:type="dxa"/>
+      <w:tblCellMar>
+        <w:top w:w="0" w:type="dxa"/>
+        <w:left w:w="108" w:type="dxa"/>
+        <w:bottom w:w="0" w:type="dxa"/>
+        <w:right w:w="108" w:type="dxa"/>
+      </w:tblCellMar>
+    </w:tblPr>
+  </w:style>
 </w:styles>
+</file>
+
+<file path=word/theme/theme1.xml><?xml version="1.0" encoding="utf-8"?>
+<a:theme xmlns:a="http://schemas.openxmlformats.org/drawingml/2006/main" name="Tema de Office">
+  <a:themeElements>
+    <a:clrScheme name="Office">
+      <a:dk1>
+        <a:sysClr val="windowText" lastClr="000000"/>
+      </a:dk1>
+      <a:lt1>
+        <a:sysClr val="window" lastClr="FFFFFF"/>
+      </a:lt1>
+      <a:dk2>
+        <a:srgbClr val="44546A"/>
+      </a:dk2>
+      <a:lt2>
+        <a:srgbClr val="E7E6E6"/>
+      </a:lt2>
+      <a:accent1>
+        <a:srgbClr val="5B9BD5"/>
+      </a:accent1>
+      <a:accent2>
+        <a:srgbClr val="ED7D31"/>
+      </a:accent2>
+      <a:accent3>
+        <a:srgbClr val="A5A5A5"/>
+      </a:accent3>
+      <a:accent4>
+        <a:srgbClr val="FFC000"/>
+      </a:accent4>
+      <a:accent5>
+        <a:srgbClr val="4472C4"/>
+      </a:accent5>
+      <a:accent6>
+        <a:srgbClr val="70AD47"/>
+      </a:accent6>
+      <a:hlink>
+        <a:srgbClr val="0563C1"/>
+      </a:hlink>
+      <a:folHlink>
+        <a:srgbClr val="954F72"/>
+      </a:folHlink>
+    </a:clrScheme>
+    <a:fontScheme name="Office">
+      <a:majorFont>
+        <a:latin typeface="Calibri Light" panose="020F0302020204030204"/>
+        <a:ea typeface=""/>
+        <a:cs typeface=""/>
+        <a:font script="Jpan" typeface="ＭＳ ゴシック"/>
+        <a:font script="Hang" typeface="맑은 고딕"/>
+        <a:font script="Hans" typeface="宋体"/>
+        <a:font script="Hant" typeface="新細明體"/>
+        <a:font script="Arab" typeface="Times New Roman"/>
+        <a:font script="Hebr" typeface="Times New Roman"/>
+        <a:font script="Thai" typeface="Angsana New"/>
+        <a:font script="Ethi" typeface="Nyala"/>
+        <a:font script="Beng" typeface="Vrinda"/>
+        <a:font script="Gujr" typeface="Shruti"/>
+        <a:font script="Khmr" typeface="MoolBoran"/>
+        <a:font script="Knda" typeface="Tunga"/>
+        <a:font script="Guru" typeface="Raavi"/>
+        <a:font script="Cans" typeface="Euphemia"/>
+        <a:font script="Cher" typeface="Plantagenet Cherokee"/>
+        <a:font script="Yiii" typeface="Microsoft Yi Baiti"/>
+        <a:font script="Tibt" typeface="Microsoft Himalaya"/>
+        <a:font script="Thaa" typeface="MV Boli"/>
+        <a:font script="Deva" typeface="Mangal"/>
+        <a:font script="Telu" typeface="Gautami"/>
+        <a:font script="Taml" typeface="Latha"/>
+        <a:font script="Syrc" typeface="Estrangelo Edessa"/>
+        <a:font script="Orya" typeface="Kalinga"/>
+        <a:font script="Mlym" typeface="Kartika"/>
+        <a:font script="Laoo" typeface="DokChampa"/>
+        <a:font script="Sinh" typeface="Iskoola Pota"/>
+        <a:font script="Mong" typeface="Mongolian Baiti"/>
+        <a:font script="Viet" typeface="Times New Roman"/>
+        <a:font script="Uigh" typeface="Microsoft Uighur"/>
+        <a:font script="Geor" typeface="Sylfaen"/>
+      </a:majorFont>
+      <a:minorFont>
+        <a:latin typeface="Calibri" panose="020F0502020204030204"/>
+        <a:ea typeface=""/>
+        <a:cs typeface=""/>
+        <a:font script="Jpan" typeface="ＭＳ 明朝"/>
+        <a:font script="Hang" typeface="맑은 고딕"/>
+        <a:font script="Hans" typeface="宋体"/>
+        <a:font script="Hant" typeface="新細明體"/>
+        <a:font script="Arab" typeface="Arial"/>
+        <a:font script="Hebr" typeface="Arial"/>
+        <a:font script="Thai" typeface="Cordia New"/>
+        <a:font script="Ethi" typeface="Nyala"/>
+        <a:font script="Beng" typeface="Vrinda"/>
+        <a:font script="Gujr" typeface="Shruti"/>
+        <a:font script="Khmr" typeface="DaunPenh"/>
+        <a:font script="Knda" typeface="Tunga"/>
+        <a:font script="Guru" typeface="Raavi"/>
+        <a:font script="Cans" typeface="Euphemia"/>
+        <a:font script="Cher" typeface="Plantagenet Cherokee"/>
+        <a:font script="Yiii" typeface="Microsoft Yi Baiti"/>
+        <a:font script="Tibt" typeface="Microsoft Himalaya"/>
+        <a:font script="Thaa" typeface="MV Boli"/>
+        <a:font script="Deva" typeface="Mangal"/>
+        <a:font script="Telu" typeface="Gautami"/>
+        <a:font script="Taml" typeface="Latha"/>
+        <a:font script="Syrc" typeface="Estrangelo Edessa"/>
+        <a:font script="Orya" typeface="Kalinga"/>
+        <a:font script="Mlym" typeface="Kartika"/>
+        <a:font script="Laoo" typeface="DokChampa"/>
+        <a:font script="Sinh" typeface="Iskoola Pota"/>
+        <a:font script="Mong" typeface="Mongolian Baiti"/>
+        <a:font script="Viet" typeface="Arial"/>
+        <a:font script="Uigh" typeface="Microsoft Uighur"/>
+        <a:font script="Geor" typeface="Sylfaen"/>
+      </a:minorFont>
+    </a:fontScheme>
+    <a:fmtScheme name="Office">
+      <a:fillStyleLst>
+        <a:solidFill>
+          <a:schemeClr val="phClr"/>
+        </a:solidFill>
+        <a:gradFill rotWithShape="1">
+          <a:gsLst>
+            <a:gs pos="0">
+              <a:schemeClr val="phClr">
+                <a:lumMod val="110000"/>
+                <a:satMod val="105000"/>
+                <a:tint val="67000"/>
+              </a:schemeClr>
+            </a:gs>
+            <a:gs pos="50000">
+              <a:schemeClr val="phClr">
+                <a:lumMod val="105000"/>
+                <a:satMod val="103000"/>
+                <a:tint val="73000"/>
+              </a:schemeClr>
+            </a:gs>
+            <a:gs pos="100000">
+              <a:schemeClr val="phClr">
+                <a:lumMod val="105000"/>
+                <a:satMod val="109000"/>
+                <a:tint val="81000"/>
+              </a:schemeClr>
+            </a:gs>
+          </a:gsLst>
+          <a:lin ang="5400000" scaled="0"/>
+        </a:gradFill>
+        <a:gradFill rotWithShape="1">
+          <a:gsLst>
+            <a:gs pos="0">
+              <a:schemeClr val="phClr">
+                <a:satMod val="103000"/>
+                <a:lumMod val="102000"/>
+                <a:tint val="94000"/>
+              </a:schemeClr>
+            </a:gs>
+            <a:gs pos="50000">
+              <a:schemeClr val="phClr">
+                <a:satMod val="110000"/>
+                <a:lumMod val="100000"/>
+                <a:shade val="100000"/>
+              </a:schemeClr>
+            </a:gs>
+            <a:gs pos="100000">
+              <a:schemeClr val="phClr">
+                <a:lumMod val="99000"/>
+                <a:satMod val="120000"/>
+                <a:shade val="78000"/>
+              </a:schemeClr>
+            </a:gs>
+          </a:gsLst>
+          <a:lin ang="5400000" scaled="0"/>
+        </a:gradFill>
+      </a:fillStyleLst>
+      <a:lnStyleLst>
+        <a:ln w="6350" cap="flat" cmpd="sng" algn="ctr">
+          <a:solidFill>
+            <a:schemeClr val="phClr"/>
+          </a:solidFill>
+          <a:prstDash val="solid"/>
+          <a:miter lim="800000"/>
+        </a:ln>
+        <a:ln w="12700" cap="flat" cmpd="sng" algn="ctr">
+          <a:solidFill>
+            <a:schemeClr val="phClr"/>
+          </a:solidFill>
+          <a:prstDash val="solid"/>
+          <a:miter lim="800000"/>
+        </a:ln>
+        <a:ln w="19050" cap="flat" cmpd="sng" algn="ctr">
+          <a:solidFill>
+            <a:schemeClr val="phClr"/>
+          </a:solidFill>
+          <a:prstDash val="solid"/>
+          <a:miter lim="800000"/>
+        </a:ln>
+      </a:lnStyleLst>
+      <a:effectStyleLst>
+        <a:effectStyle>
+          <a:effectLst/>
+        </a:effectStyle>
+        <a:effectStyle>
+          <a:effectLst/>
+        </a:effectStyle>
+        <a:effectStyle>
+          <a:effectLst>
+            <a:outerShdw blurRad="57150" dist="19050" dir="5400000" algn="ctr" rotWithShape="0">
+              <a:srgbClr val="000000">
+                <a:alpha val="63000"/>
+              </a:srgbClr>
+            </a:outerShdw>
+          </a:effectLst>
+        </a:effectStyle>
+      </a:effectStyleLst>
+      <a:bgFillStyleLst>
+        <a:solidFill>
+          <a:schemeClr val="phClr"/>
+        </a:solidFill>
+        <a:solidFill>
+          <a:schemeClr val="phClr">
+            <a:tint val="95000"/>
+            <a:satMod val="170000"/>
+          </a:schemeClr>
+        </a:solidFill>
+        <a:gradFill rotWithShape="1">
+          <a:gsLst>
+            <a:gs pos="0">
+              <a:schemeClr val="phClr">
+                <a:tint val="93000"/>
+                <a:satMod val="150000"/>
+                <a:shade val="98000"/>
+                <a:lumMod val="102000"/>
+              </a:schemeClr>
+            </a:gs>
+            <a:gs pos="50000">
+              <a:schemeClr val="phClr">
+                <a:tint val="98000"/>
+                <a:satMod val="130000"/>
+                <a:shade val="90000"/>
+                <a:lumMod val="103000"/>
+              </a:schemeClr>
+            </a:gs>
+            <a:gs pos="100000">
+              <a:schemeClr val="phClr">
+                <a:shade val="63000"/>
+                <a:satMod val="120000"/>
+              </a:schemeClr>
+            </a:gs>
+          </a:gsLst>
+          <a:lin ang="5400000" scaled="0"/>
+        </a:gradFill>
+      </a:bgFillStyleLst>
+    </a:fmtScheme>
+  </a:themeElements>
+  <a:objectDefaults/>
+  <a:extraClrSchemeLst/>
+  <a:extLst>
+    <a:ext uri="{05A4C25C-085E-4340-85A3-A5531E510DB2}">
+      <thm15:themeFamily xmlns:thm15="http://schemas.microsoft.com/office/thememl/2012/main" name="Office Theme" id="{62F939B6-93AF-4DB8-9C6B-D6C7DFDC589F}" vid="{4A3C46E8-61CC-4603-A589-7422A47A8E4A}"/>
+    </a:ext>
+  </a:extLst>
+</a:theme>
 </file>
</xml_diff>